<commit_message>
PDF: Add title, task Chapter 5: Add minor remarks from the scientific director
</commit_message>
<xml_diff>
--- a/Глава 5 - заключение.docx
+++ b/Глава 5 - заключение.docx
@@ -1,6 +1,6 @@
 
 <file path=word/document.xml><?xml version="1.0" encoding="utf-8"?>
-<w:document xmlns:wpc="http://schemas.microsoft.com/office/word/2010/wordprocessingCanvas" xmlns:cx="http://schemas.microsoft.com/office/drawing/2014/chartex" xmlns:cx1="http://schemas.microsoft.com/office/drawing/2015/9/8/chartex" xmlns:mc="http://schemas.openxmlformats.org/markup-compatibility/2006" xmlns:o="urn:schemas-microsoft-com:office:office" xmlns:r="http://schemas.openxmlformats.org/officeDocument/2006/relationships" xmlns:m="http://schemas.openxmlformats.org/officeDocument/2006/math" xmlns:v="urn:schemas-microsoft-com:vml" xmlns:wp14="http://schemas.microsoft.com/office/word/2010/wordprocessingDrawing" xmlns:wp="http://schemas.openxmlformats.org/drawingml/2006/wordprocessingDrawing" xmlns:w10="urn:schemas-microsoft-com:office:word" xmlns:w="http://schemas.openxmlformats.org/wordprocessingml/2006/main" xmlns:w14="http://schemas.microsoft.com/office/word/2010/wordml" xmlns:w15="http://schemas.microsoft.com/office/word/2012/wordml" xmlns:w16se="http://schemas.microsoft.com/office/word/2015/wordml/symex" xmlns:wpg="http://schemas.microsoft.com/office/word/2010/wordprocessingGroup" xmlns:wpi="http://schemas.microsoft.com/office/word/2010/wordprocessingInk" xmlns:wne="http://schemas.microsoft.com/office/word/2006/wordml" xmlns:wps="http://schemas.microsoft.com/office/word/2010/wordprocessingShape" mc:Ignorable="w14 w15 w16se wp14">
+<w:document xmlns:wpc="http://schemas.microsoft.com/office/word/2010/wordprocessingCanvas" xmlns:mc="http://schemas.openxmlformats.org/markup-compatibility/2006" xmlns:o="urn:schemas-microsoft-com:office:office" xmlns:r="http://schemas.openxmlformats.org/officeDocument/2006/relationships" xmlns:m="http://schemas.openxmlformats.org/officeDocument/2006/math" xmlns:v="urn:schemas-microsoft-com:vml" xmlns:wp14="http://schemas.microsoft.com/office/word/2010/wordprocessingDrawing" xmlns:wp="http://schemas.openxmlformats.org/drawingml/2006/wordprocessingDrawing" xmlns:w10="urn:schemas-microsoft-com:office:word" xmlns:w="http://schemas.openxmlformats.org/wordprocessingml/2006/main" xmlns:w14="http://schemas.microsoft.com/office/word/2010/wordml" xmlns:wpg="http://schemas.microsoft.com/office/word/2010/wordprocessingGroup" xmlns:wpi="http://schemas.microsoft.com/office/word/2010/wordprocessingInk" xmlns:wne="http://schemas.microsoft.com/office/word/2006/wordml" xmlns:wps="http://schemas.microsoft.com/office/word/2010/wordprocessingShape" mc:Ignorable="w14 wp14">
   <w:body>
     <w:p>
       <w:pPr>
@@ -42,7 +42,29 @@
         <w:t xml:space="preserve">Выделяются задачи, которые необходимо выполнить для противодействия указанным атакам. </w:t>
       </w:r>
       <w:r>
-        <w:t>Это подтверждение достоверности и целостности пакета (аутентификация) – подтверждение, что пакет данных отправил законный отправитель, и пакет не был изменен по пути (блокирует введение фальшивого узла отправителя или ретранслятора данных). Это подтверждение подлинности пакета (что это пакет, отправленный сейчас, а не отправленный ранее и перехваченный) – блокирует атаку повторного воспроизведения. Это, наконец, обеспечение конфиденциальности пакета данных – защита от подслушивания. При этом важно, чтобы процедура аутентификации была простой и однократной, так как интернет-соединение устройства может быть нестабильным и/или непостоянным.</w:t>
+        <w:t xml:space="preserve">Это подтверждение достоверности и целостности пакета (аутентификация) – подтверждение, что пакет данных отправил законный отправитель, и пакет не был изменен по пути (блокирует введение фальшивого узла отправителя или ретранслятора данных). </w:t>
+      </w:r>
+      <w:commentRangeStart w:id="0"/>
+      <w:r>
+        <w:t>Это подтверждение подлинности пакета (что это пакет, отправленный сейчас, а не отправленный ранее и перехваченный) – блокирует атаку повторного воспроизведения.</w:t>
+      </w:r>
+      <w:commentRangeEnd w:id="0"/>
+      <w:r>
+        <w:rPr>
+          <w:rStyle w:val="af1"/>
+        </w:rPr>
+        <w:commentReference w:id="0"/>
+      </w:r>
+      <w:r>
+        <w:t xml:space="preserve"> Это, наконец, обеспечение конфиденциальности пакета данных – защита от подслушивания. При этом важно, чтобы процедура аутентификации была простой и однократной, так как </w:t>
+      </w:r>
+      <w:proofErr w:type="spellStart"/>
+      <w:r>
+        <w:t>интернет-соединение</w:t>
+      </w:r>
+      <w:proofErr w:type="spellEnd"/>
+      <w:r>
+        <w:t xml:space="preserve"> устройства может быть нестабильным и/или непостоянным.</w:t>
       </w:r>
     </w:p>
     <w:p>
@@ -50,10 +72,26 @@
         <w:ind w:firstLine="708"/>
       </w:pPr>
       <w:r>
-        <w:t>Далее выделяются оптимальные подходы к решению данных задач. Для решения первой задачи наилучшим решением является применение цифровой подписи, которая, к тому же, гарантирует целостность сообщения. Подписывать рекомендуется не весь текст сообщения, а его хэш, это позволит ускорить процесс.</w:t>
-      </w:r>
-      <w:r>
-        <w:t xml:space="preserve"> Для реализации ЭЦП необходимо знание секретного ключа, который может быть, например, вшит при изготовлении устройства. Для подтверждения подлинности пакета наиболее разумным представляется добавление к сообщению метки времени. Так как сообщение будет хэшировано, ее не удастся изменить злоумышленнику. Необходимо наличие защищенного системного таймера.</w:t>
+        <w:t xml:space="preserve">Далее выделяются оптимальные подходы к решению данных задач. Для решения первой задачи наилучшим решением является применение цифровой подписи, которая, к тому же, гарантирует целостность сообщения. Подписывать рекомендуется не весь текст сообщения, а его </w:t>
+      </w:r>
+      <w:proofErr w:type="spellStart"/>
+      <w:r>
+        <w:t>хэш</w:t>
+      </w:r>
+      <w:proofErr w:type="spellEnd"/>
+      <w:r>
+        <w:t>, это позволит ускорить процесс.</w:t>
+      </w:r>
+      <w:r>
+        <w:t xml:space="preserve"> Для реализации ЭЦП необходимо знание секретного ключа, который может быть, например, вшит при изготовлении устройства. Для подтверждения подлинности пакета наиболее разумным представляется добавление к сообщению метки времени. Так как сообщение будет </w:t>
+      </w:r>
+      <w:proofErr w:type="spellStart"/>
+      <w:r>
+        <w:t>хэшировано</w:t>
+      </w:r>
+      <w:proofErr w:type="spellEnd"/>
+      <w:r>
+        <w:t>, ее не удастся изменить злоумышленнику. Необходимо наличие защищенного системного таймера.</w:t>
       </w:r>
     </w:p>
     <w:p>
@@ -63,12 +101,14 @@
       <w:r>
         <w:t xml:space="preserve">Ключевой, главной задачей является третья – шифрование. Между блочными и потоковыми алгоритмами, более предпочтительными являются блочные алгоритмы, в особенности для устройств </w:t>
       </w:r>
+      <w:proofErr w:type="spellStart"/>
       <w:r>
         <w:rPr>
           <w:lang w:val="en-US"/>
         </w:rPr>
         <w:t>IoT</w:t>
       </w:r>
+      <w:proofErr w:type="spellEnd"/>
       <w:r>
         <w:t xml:space="preserve"> (</w:t>
       </w:r>
@@ -84,7 +124,15 @@
         <w:ind w:firstLine="708"/>
       </w:pPr>
       <w:r>
-        <w:t xml:space="preserve">Далее описывается предлагаемая методология тестирования производительности и энергопотребления программной реализации легковесного криптоалгоритма. Главная задача такого тестирования – сравнения реализаций и алгоритмов. Описываются возможные препятствия и искажения такого тестирования, приводятся меры по их учету и преодолению. </w:t>
+        <w:t xml:space="preserve">Далее описывается предлагаемая методология тестирования производительности и энергопотребления программной реализации легковесного </w:t>
+      </w:r>
+      <w:proofErr w:type="spellStart"/>
+      <w:r>
+        <w:t>криптоалгоритма</w:t>
+      </w:r>
+      <w:proofErr w:type="spellEnd"/>
+      <w:r>
+        <w:t xml:space="preserve">. Главная задача такого тестирования – сравнения реализаций и алгоритмов. Описываются возможные препятствия и искажения такого тестирования, приводятся меры по их учету и преодолению. </w:t>
       </w:r>
     </w:p>
     <w:p>
@@ -97,7 +145,6 @@
         <w:ind w:firstLine="708"/>
       </w:pPr>
       <w:r>
-        <w:lastRenderedPageBreak/>
         <w:t xml:space="preserve">Затем предложенная методология тестирования производительности применяется на практике. Сравниваются три различные реализации алгоритма </w:t>
       </w:r>
       <w:r>
@@ -130,7 +177,15 @@
         <w:t>Полученные результаты являются достаточно стабильными, т.е. на всем исследованном промежутке (10-600 блоков) восстанавливается практически одинаковая производительность (разница не превышает 5%). Это также говорит об удачной методике, однако пока рано с уверенностью говорить о стабильности, для этого следует протестирова</w:t>
       </w:r>
       <w:r>
-        <w:t>ть реализации бОльшего числа различных алгоритмов.</w:t>
+        <w:t xml:space="preserve">ть реализации </w:t>
+      </w:r>
+      <w:proofErr w:type="spellStart"/>
+      <w:r>
+        <w:t>бОльшего</w:t>
+      </w:r>
+      <w:proofErr w:type="spellEnd"/>
+      <w:r>
+        <w:t xml:space="preserve"> числа различных алгоритмов.</w:t>
       </w:r>
     </w:p>
     <w:p>
@@ -152,7 +207,15 @@
         <w:t xml:space="preserve">Таким образом, в результате работы достигнута поставленная </w:t>
       </w:r>
       <w:r>
-        <w:t>цель – исследовать легковесные криптографические алгоритмы, а также выполнены задачи – определение перспективных видов легковесных криптоалгоритмов, формулирование рекоме</w:t>
+        <w:t xml:space="preserve">цель – исследовать легковесные криптографические алгоритмы, а также выполнены задачи – определение перспективных видов легковесных </w:t>
+      </w:r>
+      <w:proofErr w:type="spellStart"/>
+      <w:r>
+        <w:t>криптоалгоритмов</w:t>
+      </w:r>
+      <w:proofErr w:type="spellEnd"/>
+      <w:r>
+        <w:t>, формулирование рекоме</w:t>
       </w:r>
       <w:r>
         <w:t>ндаций по их применению. С</w:t>
@@ -166,16 +229,14 @@
       <w:r>
         <w:t>. Тестирование производительности проверено, тестирование энергопотребления ожидает проверки в будущем.</w:t>
       </w:r>
-      <w:bookmarkStart w:id="0" w:name="_GoBack"/>
-      <w:bookmarkEnd w:id="0"/>
     </w:p>
     <w:sectPr>
-      <w:headerReference w:type="even" r:id="rId8"/>
-      <w:headerReference w:type="default" r:id="rId9"/>
-      <w:footerReference w:type="even" r:id="rId10"/>
-      <w:footerReference w:type="default" r:id="rId11"/>
-      <w:headerReference w:type="first" r:id="rId12"/>
-      <w:footerReference w:type="first" r:id="rId13"/>
+      <w:headerReference w:type="even" r:id="rId10"/>
+      <w:headerReference w:type="default" r:id="rId11"/>
+      <w:footerReference w:type="even" r:id="rId12"/>
+      <w:footerReference w:type="default" r:id="rId13"/>
+      <w:headerReference w:type="first" r:id="rId14"/>
+      <w:footerReference w:type="first" r:id="rId15"/>
       <w:pgSz w:w="11906" w:h="16838"/>
       <w:pgMar w:top="1134" w:right="850" w:bottom="1134" w:left="1701" w:header="708" w:footer="708" w:gutter="0"/>
       <w:cols w:space="708"/>
@@ -185,8 +246,31 @@
 </w:document>
 </file>
 
+<file path=word/comments.xml><?xml version="1.0" encoding="utf-8"?>
+<w:comments xmlns:wpc="http://schemas.microsoft.com/office/word/2010/wordprocessingCanvas" xmlns:mc="http://schemas.openxmlformats.org/markup-compatibility/2006" xmlns:o="urn:schemas-microsoft-com:office:office" xmlns:r="http://schemas.openxmlformats.org/officeDocument/2006/relationships" xmlns:m="http://schemas.openxmlformats.org/officeDocument/2006/math" xmlns:v="urn:schemas-microsoft-com:vml" xmlns:wp14="http://schemas.microsoft.com/office/word/2010/wordprocessingDrawing" xmlns:wp="http://schemas.openxmlformats.org/drawingml/2006/wordprocessingDrawing" xmlns:w10="urn:schemas-microsoft-com:office:word" xmlns:w="http://schemas.openxmlformats.org/wordprocessingml/2006/main" xmlns:w14="http://schemas.microsoft.com/office/word/2010/wordml" xmlns:wpg="http://schemas.microsoft.com/office/word/2010/wordprocessingGroup" xmlns:wpi="http://schemas.microsoft.com/office/word/2010/wordprocessingInk" xmlns:wne="http://schemas.microsoft.com/office/word/2006/wordml" xmlns:wps="http://schemas.microsoft.com/office/word/2010/wordprocessingShape" mc:Ignorable="w14 wp14">
+  <w:comment w:id="0" w:author="Annat" w:date="2020-06-17T18:23:00Z" w:initials="A">
+    <w:p>
+      <w:pPr>
+        <w:pStyle w:val="af2"/>
+      </w:pPr>
+      <w:r>
+        <w:rPr>
+          <w:rStyle w:val="af1"/>
+        </w:rPr>
+        <w:annotationRef/>
+      </w:r>
+      <w:r>
+        <w:t>Предложение в немецком стиле: длинное и сложное для понимания.</w:t>
+      </w:r>
+      <w:bookmarkStart w:id="1" w:name="_GoBack"/>
+      <w:bookmarkEnd w:id="1"/>
+    </w:p>
+  </w:comment>
+</w:comments>
+</file>
+
 <file path=word/endnotes.xml><?xml version="1.0" encoding="utf-8"?>
-<w:endnotes xmlns:wpc="http://schemas.microsoft.com/office/word/2010/wordprocessingCanvas" xmlns:cx="http://schemas.microsoft.com/office/drawing/2014/chartex" xmlns:cx1="http://schemas.microsoft.com/office/drawing/2015/9/8/chartex" xmlns:mc="http://schemas.openxmlformats.org/markup-compatibility/2006" xmlns:o="urn:schemas-microsoft-com:office:office" xmlns:r="http://schemas.openxmlformats.org/officeDocument/2006/relationships" xmlns:m="http://schemas.openxmlformats.org/officeDocument/2006/math" xmlns:v="urn:schemas-microsoft-com:vml" xmlns:wp14="http://schemas.microsoft.com/office/word/2010/wordprocessingDrawing" xmlns:wp="http://schemas.openxmlformats.org/drawingml/2006/wordprocessingDrawing" xmlns:w10="urn:schemas-microsoft-com:office:word" xmlns:w="http://schemas.openxmlformats.org/wordprocessingml/2006/main" xmlns:w14="http://schemas.microsoft.com/office/word/2010/wordml" xmlns:w15="http://schemas.microsoft.com/office/word/2012/wordml" xmlns:w16se="http://schemas.microsoft.com/office/word/2015/wordml/symex" xmlns:wpg="http://schemas.microsoft.com/office/word/2010/wordprocessingGroup" xmlns:wpi="http://schemas.microsoft.com/office/word/2010/wordprocessingInk" xmlns:wne="http://schemas.microsoft.com/office/word/2006/wordml" xmlns:wps="http://schemas.microsoft.com/office/word/2010/wordprocessingShape" mc:Ignorable="w14 w15 w16se wp14">
+<w:endnotes xmlns:wpc="http://schemas.microsoft.com/office/word/2010/wordprocessingCanvas" xmlns:mc="http://schemas.openxmlformats.org/markup-compatibility/2006" xmlns:o="urn:schemas-microsoft-com:office:office" xmlns:r="http://schemas.openxmlformats.org/officeDocument/2006/relationships" xmlns:m="http://schemas.openxmlformats.org/officeDocument/2006/math" xmlns:v="urn:schemas-microsoft-com:vml" xmlns:wp14="http://schemas.microsoft.com/office/word/2010/wordprocessingDrawing" xmlns:wp="http://schemas.openxmlformats.org/drawingml/2006/wordprocessingDrawing" xmlns:w10="urn:schemas-microsoft-com:office:word" xmlns:w="http://schemas.openxmlformats.org/wordprocessingml/2006/main" xmlns:w14="http://schemas.microsoft.com/office/word/2010/wordml" xmlns:wpg="http://schemas.microsoft.com/office/word/2010/wordprocessingGroup" xmlns:wpi="http://schemas.microsoft.com/office/word/2010/wordprocessingInk" xmlns:wne="http://schemas.microsoft.com/office/word/2006/wordml" xmlns:wps="http://schemas.microsoft.com/office/word/2010/wordprocessingShape" mc:Ignorable="w14 wp14">
   <w:endnote w:type="separator" w:id="-1">
     <w:p>
       <w:pPr>
@@ -211,7 +295,7 @@
 </file>
 
 <file path=word/footer1.xml><?xml version="1.0" encoding="utf-8"?>
-<w:ftr xmlns:wpc="http://schemas.microsoft.com/office/word/2010/wordprocessingCanvas" xmlns:cx="http://schemas.microsoft.com/office/drawing/2014/chartex" xmlns:cx1="http://schemas.microsoft.com/office/drawing/2015/9/8/chartex" xmlns:mc="http://schemas.openxmlformats.org/markup-compatibility/2006" xmlns:o="urn:schemas-microsoft-com:office:office" xmlns:r="http://schemas.openxmlformats.org/officeDocument/2006/relationships" xmlns:m="http://schemas.openxmlformats.org/officeDocument/2006/math" xmlns:v="urn:schemas-microsoft-com:vml" xmlns:wp14="http://schemas.microsoft.com/office/word/2010/wordprocessingDrawing" xmlns:wp="http://schemas.openxmlformats.org/drawingml/2006/wordprocessingDrawing" xmlns:w10="urn:schemas-microsoft-com:office:word" xmlns:w="http://schemas.openxmlformats.org/wordprocessingml/2006/main" xmlns:w14="http://schemas.microsoft.com/office/word/2010/wordml" xmlns:w15="http://schemas.microsoft.com/office/word/2012/wordml" xmlns:w16se="http://schemas.microsoft.com/office/word/2015/wordml/symex" xmlns:wpg="http://schemas.microsoft.com/office/word/2010/wordprocessingGroup" xmlns:wpi="http://schemas.microsoft.com/office/word/2010/wordprocessingInk" xmlns:wne="http://schemas.microsoft.com/office/word/2006/wordml" xmlns:wps="http://schemas.microsoft.com/office/word/2010/wordprocessingShape" mc:Ignorable="w14 w15 w16se wp14">
+<w:ftr xmlns:wpc="http://schemas.microsoft.com/office/word/2010/wordprocessingCanvas" xmlns:mc="http://schemas.openxmlformats.org/markup-compatibility/2006" xmlns:o="urn:schemas-microsoft-com:office:office" xmlns:r="http://schemas.openxmlformats.org/officeDocument/2006/relationships" xmlns:m="http://schemas.openxmlformats.org/officeDocument/2006/math" xmlns:v="urn:schemas-microsoft-com:vml" xmlns:wp14="http://schemas.microsoft.com/office/word/2010/wordprocessingDrawing" xmlns:wp="http://schemas.openxmlformats.org/drawingml/2006/wordprocessingDrawing" xmlns:w10="urn:schemas-microsoft-com:office:word" xmlns:w="http://schemas.openxmlformats.org/wordprocessingml/2006/main" xmlns:w14="http://schemas.microsoft.com/office/word/2010/wordml" xmlns:wpg="http://schemas.microsoft.com/office/word/2010/wordprocessingGroup" xmlns:wpi="http://schemas.microsoft.com/office/word/2010/wordprocessingInk" xmlns:wne="http://schemas.microsoft.com/office/word/2006/wordml" xmlns:wps="http://schemas.microsoft.com/office/word/2010/wordprocessingShape" mc:Ignorable="w14 wp14">
   <w:p>
     <w:pPr>
       <w:pStyle w:val="a5"/>
@@ -221,7 +305,7 @@
 </file>
 
 <file path=word/footer2.xml><?xml version="1.0" encoding="utf-8"?>
-<w:ftr xmlns:wpc="http://schemas.microsoft.com/office/word/2010/wordprocessingCanvas" xmlns:cx="http://schemas.microsoft.com/office/drawing/2014/chartex" xmlns:cx1="http://schemas.microsoft.com/office/drawing/2015/9/8/chartex" xmlns:mc="http://schemas.openxmlformats.org/markup-compatibility/2006" xmlns:o="urn:schemas-microsoft-com:office:office" xmlns:r="http://schemas.openxmlformats.org/officeDocument/2006/relationships" xmlns:m="http://schemas.openxmlformats.org/officeDocument/2006/math" xmlns:v="urn:schemas-microsoft-com:vml" xmlns:wp14="http://schemas.microsoft.com/office/word/2010/wordprocessingDrawing" xmlns:wp="http://schemas.openxmlformats.org/drawingml/2006/wordprocessingDrawing" xmlns:w10="urn:schemas-microsoft-com:office:word" xmlns:w="http://schemas.openxmlformats.org/wordprocessingml/2006/main" xmlns:w14="http://schemas.microsoft.com/office/word/2010/wordml" xmlns:w15="http://schemas.microsoft.com/office/word/2012/wordml" xmlns:w16se="http://schemas.microsoft.com/office/word/2015/wordml/symex" xmlns:wpg="http://schemas.microsoft.com/office/word/2010/wordprocessingGroup" xmlns:wpi="http://schemas.microsoft.com/office/word/2010/wordprocessingInk" xmlns:wne="http://schemas.microsoft.com/office/word/2006/wordml" xmlns:wps="http://schemas.microsoft.com/office/word/2010/wordprocessingShape" mc:Ignorable="w14 w15 w16se wp14">
+<w:ftr xmlns:wpc="http://schemas.microsoft.com/office/word/2010/wordprocessingCanvas" xmlns:mc="http://schemas.openxmlformats.org/markup-compatibility/2006" xmlns:o="urn:schemas-microsoft-com:office:office" xmlns:r="http://schemas.openxmlformats.org/officeDocument/2006/relationships" xmlns:m="http://schemas.openxmlformats.org/officeDocument/2006/math" xmlns:v="urn:schemas-microsoft-com:vml" xmlns:wp14="http://schemas.microsoft.com/office/word/2010/wordprocessingDrawing" xmlns:wp="http://schemas.openxmlformats.org/drawingml/2006/wordprocessingDrawing" xmlns:w10="urn:schemas-microsoft-com:office:word" xmlns:w="http://schemas.openxmlformats.org/wordprocessingml/2006/main" xmlns:w14="http://schemas.microsoft.com/office/word/2010/wordml" xmlns:wpg="http://schemas.microsoft.com/office/word/2010/wordprocessingGroup" xmlns:wpi="http://schemas.microsoft.com/office/word/2010/wordprocessingInk" xmlns:wne="http://schemas.microsoft.com/office/word/2006/wordml" xmlns:wps="http://schemas.microsoft.com/office/word/2010/wordprocessingShape" mc:Ignorable="w14 wp14">
   <w:p>
     <w:pPr>
       <w:pStyle w:val="a5"/>
@@ -231,7 +315,7 @@
 </file>
 
 <file path=word/footer3.xml><?xml version="1.0" encoding="utf-8"?>
-<w:ftr xmlns:wpc="http://schemas.microsoft.com/office/word/2010/wordprocessingCanvas" xmlns:cx="http://schemas.microsoft.com/office/drawing/2014/chartex" xmlns:cx1="http://schemas.microsoft.com/office/drawing/2015/9/8/chartex" xmlns:mc="http://schemas.openxmlformats.org/markup-compatibility/2006" xmlns:o="urn:schemas-microsoft-com:office:office" xmlns:r="http://schemas.openxmlformats.org/officeDocument/2006/relationships" xmlns:m="http://schemas.openxmlformats.org/officeDocument/2006/math" xmlns:v="urn:schemas-microsoft-com:vml" xmlns:wp14="http://schemas.microsoft.com/office/word/2010/wordprocessingDrawing" xmlns:wp="http://schemas.openxmlformats.org/drawingml/2006/wordprocessingDrawing" xmlns:w10="urn:schemas-microsoft-com:office:word" xmlns:w="http://schemas.openxmlformats.org/wordprocessingml/2006/main" xmlns:w14="http://schemas.microsoft.com/office/word/2010/wordml" xmlns:w15="http://schemas.microsoft.com/office/word/2012/wordml" xmlns:w16se="http://schemas.microsoft.com/office/word/2015/wordml/symex" xmlns:wpg="http://schemas.microsoft.com/office/word/2010/wordprocessingGroup" xmlns:wpi="http://schemas.microsoft.com/office/word/2010/wordprocessingInk" xmlns:wne="http://schemas.microsoft.com/office/word/2006/wordml" xmlns:wps="http://schemas.microsoft.com/office/word/2010/wordprocessingShape" mc:Ignorable="w14 w15 w16se wp14">
+<w:ftr xmlns:wpc="http://schemas.microsoft.com/office/word/2010/wordprocessingCanvas" xmlns:mc="http://schemas.openxmlformats.org/markup-compatibility/2006" xmlns:o="urn:schemas-microsoft-com:office:office" xmlns:r="http://schemas.openxmlformats.org/officeDocument/2006/relationships" xmlns:m="http://schemas.openxmlformats.org/officeDocument/2006/math" xmlns:v="urn:schemas-microsoft-com:vml" xmlns:wp14="http://schemas.microsoft.com/office/word/2010/wordprocessingDrawing" xmlns:wp="http://schemas.openxmlformats.org/drawingml/2006/wordprocessingDrawing" xmlns:w10="urn:schemas-microsoft-com:office:word" xmlns:w="http://schemas.openxmlformats.org/wordprocessingml/2006/main" xmlns:w14="http://schemas.microsoft.com/office/word/2010/wordml" xmlns:wpg="http://schemas.microsoft.com/office/word/2010/wordprocessingGroup" xmlns:wpi="http://schemas.microsoft.com/office/word/2010/wordprocessingInk" xmlns:wne="http://schemas.microsoft.com/office/word/2006/wordml" xmlns:wps="http://schemas.microsoft.com/office/word/2010/wordprocessingShape" mc:Ignorable="w14 wp14">
   <w:p>
     <w:pPr>
       <w:pStyle w:val="a5"/>
@@ -241,7 +325,7 @@
 </file>
 
 <file path=word/footnotes.xml><?xml version="1.0" encoding="utf-8"?>
-<w:footnotes xmlns:wpc="http://schemas.microsoft.com/office/word/2010/wordprocessingCanvas" xmlns:cx="http://schemas.microsoft.com/office/drawing/2014/chartex" xmlns:cx1="http://schemas.microsoft.com/office/drawing/2015/9/8/chartex" xmlns:mc="http://schemas.openxmlformats.org/markup-compatibility/2006" xmlns:o="urn:schemas-microsoft-com:office:office" xmlns:r="http://schemas.openxmlformats.org/officeDocument/2006/relationships" xmlns:m="http://schemas.openxmlformats.org/officeDocument/2006/math" xmlns:v="urn:schemas-microsoft-com:vml" xmlns:wp14="http://schemas.microsoft.com/office/word/2010/wordprocessingDrawing" xmlns:wp="http://schemas.openxmlformats.org/drawingml/2006/wordprocessingDrawing" xmlns:w10="urn:schemas-microsoft-com:office:word" xmlns:w="http://schemas.openxmlformats.org/wordprocessingml/2006/main" xmlns:w14="http://schemas.microsoft.com/office/word/2010/wordml" xmlns:w15="http://schemas.microsoft.com/office/word/2012/wordml" xmlns:w16se="http://schemas.microsoft.com/office/word/2015/wordml/symex" xmlns:wpg="http://schemas.microsoft.com/office/word/2010/wordprocessingGroup" xmlns:wpi="http://schemas.microsoft.com/office/word/2010/wordprocessingInk" xmlns:wne="http://schemas.microsoft.com/office/word/2006/wordml" xmlns:wps="http://schemas.microsoft.com/office/word/2010/wordprocessingShape" mc:Ignorable="w14 w15 w16se wp14">
+<w:footnotes xmlns:wpc="http://schemas.microsoft.com/office/word/2010/wordprocessingCanvas" xmlns:mc="http://schemas.openxmlformats.org/markup-compatibility/2006" xmlns:o="urn:schemas-microsoft-com:office:office" xmlns:r="http://schemas.openxmlformats.org/officeDocument/2006/relationships" xmlns:m="http://schemas.openxmlformats.org/officeDocument/2006/math" xmlns:v="urn:schemas-microsoft-com:vml" xmlns:wp14="http://schemas.microsoft.com/office/word/2010/wordprocessingDrawing" xmlns:wp="http://schemas.openxmlformats.org/drawingml/2006/wordprocessingDrawing" xmlns:w10="urn:schemas-microsoft-com:office:word" xmlns:w="http://schemas.openxmlformats.org/wordprocessingml/2006/main" xmlns:w14="http://schemas.microsoft.com/office/word/2010/wordml" xmlns:wpg="http://schemas.microsoft.com/office/word/2010/wordprocessingGroup" xmlns:wpi="http://schemas.microsoft.com/office/word/2010/wordprocessingInk" xmlns:wne="http://schemas.microsoft.com/office/word/2006/wordml" xmlns:wps="http://schemas.microsoft.com/office/word/2010/wordprocessingShape" mc:Ignorable="w14 wp14">
   <w:footnote w:type="separator" w:id="-1">
     <w:p>
       <w:pPr>
@@ -266,7 +350,7 @@
 </file>
 
 <file path=word/header1.xml><?xml version="1.0" encoding="utf-8"?>
-<w:hdr xmlns:wpc="http://schemas.microsoft.com/office/word/2010/wordprocessingCanvas" xmlns:cx="http://schemas.microsoft.com/office/drawing/2014/chartex" xmlns:cx1="http://schemas.microsoft.com/office/drawing/2015/9/8/chartex" xmlns:mc="http://schemas.openxmlformats.org/markup-compatibility/2006" xmlns:o="urn:schemas-microsoft-com:office:office" xmlns:r="http://schemas.openxmlformats.org/officeDocument/2006/relationships" xmlns:m="http://schemas.openxmlformats.org/officeDocument/2006/math" xmlns:v="urn:schemas-microsoft-com:vml" xmlns:wp14="http://schemas.microsoft.com/office/word/2010/wordprocessingDrawing" xmlns:wp="http://schemas.openxmlformats.org/drawingml/2006/wordprocessingDrawing" xmlns:w10="urn:schemas-microsoft-com:office:word" xmlns:w="http://schemas.openxmlformats.org/wordprocessingml/2006/main" xmlns:w14="http://schemas.microsoft.com/office/word/2010/wordml" xmlns:w15="http://schemas.microsoft.com/office/word/2012/wordml" xmlns:w16se="http://schemas.microsoft.com/office/word/2015/wordml/symex" xmlns:wpg="http://schemas.microsoft.com/office/word/2010/wordprocessingGroup" xmlns:wpi="http://schemas.microsoft.com/office/word/2010/wordprocessingInk" xmlns:wne="http://schemas.microsoft.com/office/word/2006/wordml" xmlns:wps="http://schemas.microsoft.com/office/word/2010/wordprocessingShape" mc:Ignorable="w14 w15 w16se wp14">
+<w:hdr xmlns:wpc="http://schemas.microsoft.com/office/word/2010/wordprocessingCanvas" xmlns:mc="http://schemas.openxmlformats.org/markup-compatibility/2006" xmlns:o="urn:schemas-microsoft-com:office:office" xmlns:r="http://schemas.openxmlformats.org/officeDocument/2006/relationships" xmlns:m="http://schemas.openxmlformats.org/officeDocument/2006/math" xmlns:v="urn:schemas-microsoft-com:vml" xmlns:wp14="http://schemas.microsoft.com/office/word/2010/wordprocessingDrawing" xmlns:wp="http://schemas.openxmlformats.org/drawingml/2006/wordprocessingDrawing" xmlns:w10="urn:schemas-microsoft-com:office:word" xmlns:w="http://schemas.openxmlformats.org/wordprocessingml/2006/main" xmlns:w14="http://schemas.microsoft.com/office/word/2010/wordml" xmlns:wpg="http://schemas.microsoft.com/office/word/2010/wordprocessingGroup" xmlns:wpi="http://schemas.microsoft.com/office/word/2010/wordprocessingInk" xmlns:wne="http://schemas.microsoft.com/office/word/2006/wordml" xmlns:wps="http://schemas.microsoft.com/office/word/2010/wordprocessingShape" mc:Ignorable="w14 wp14">
   <w:p>
     <w:pPr>
       <w:pStyle w:val="a3"/>
@@ -276,7 +360,7 @@
 </file>
 
 <file path=word/header2.xml><?xml version="1.0" encoding="utf-8"?>
-<w:hdr xmlns:wpc="http://schemas.microsoft.com/office/word/2010/wordprocessingCanvas" xmlns:cx="http://schemas.microsoft.com/office/drawing/2014/chartex" xmlns:cx1="http://schemas.microsoft.com/office/drawing/2015/9/8/chartex" xmlns:mc="http://schemas.openxmlformats.org/markup-compatibility/2006" xmlns:o="urn:schemas-microsoft-com:office:office" xmlns:r="http://schemas.openxmlformats.org/officeDocument/2006/relationships" xmlns:m="http://schemas.openxmlformats.org/officeDocument/2006/math" xmlns:v="urn:schemas-microsoft-com:vml" xmlns:wp14="http://schemas.microsoft.com/office/word/2010/wordprocessingDrawing" xmlns:wp="http://schemas.openxmlformats.org/drawingml/2006/wordprocessingDrawing" xmlns:w10="urn:schemas-microsoft-com:office:word" xmlns:w="http://schemas.openxmlformats.org/wordprocessingml/2006/main" xmlns:w14="http://schemas.microsoft.com/office/word/2010/wordml" xmlns:w15="http://schemas.microsoft.com/office/word/2012/wordml" xmlns:w16se="http://schemas.microsoft.com/office/word/2015/wordml/symex" xmlns:wpg="http://schemas.microsoft.com/office/word/2010/wordprocessingGroup" xmlns:wpi="http://schemas.microsoft.com/office/word/2010/wordprocessingInk" xmlns:wne="http://schemas.microsoft.com/office/word/2006/wordml" xmlns:wps="http://schemas.microsoft.com/office/word/2010/wordprocessingShape" mc:Ignorable="w14 w15 w16se wp14">
+<w:hdr xmlns:wpc="http://schemas.microsoft.com/office/word/2010/wordprocessingCanvas" xmlns:mc="http://schemas.openxmlformats.org/markup-compatibility/2006" xmlns:o="urn:schemas-microsoft-com:office:office" xmlns:r="http://schemas.openxmlformats.org/officeDocument/2006/relationships" xmlns:m="http://schemas.openxmlformats.org/officeDocument/2006/math" xmlns:v="urn:schemas-microsoft-com:vml" xmlns:wp14="http://schemas.microsoft.com/office/word/2010/wordprocessingDrawing" xmlns:wp="http://schemas.openxmlformats.org/drawingml/2006/wordprocessingDrawing" xmlns:w10="urn:schemas-microsoft-com:office:word" xmlns:w="http://schemas.openxmlformats.org/wordprocessingml/2006/main" xmlns:w14="http://schemas.microsoft.com/office/word/2010/wordml" xmlns:wpg="http://schemas.microsoft.com/office/word/2010/wordprocessingGroup" xmlns:wpi="http://schemas.microsoft.com/office/word/2010/wordprocessingInk" xmlns:wne="http://schemas.microsoft.com/office/word/2006/wordml" xmlns:wps="http://schemas.microsoft.com/office/word/2010/wordprocessingShape" mc:Ignorable="w14 wp14">
   <w:p>
     <w:pPr>
       <w:pStyle w:val="a3"/>
@@ -286,7 +370,7 @@
 </file>
 
 <file path=word/header3.xml><?xml version="1.0" encoding="utf-8"?>
-<w:hdr xmlns:wpc="http://schemas.microsoft.com/office/word/2010/wordprocessingCanvas" xmlns:cx="http://schemas.microsoft.com/office/drawing/2014/chartex" xmlns:cx1="http://schemas.microsoft.com/office/drawing/2015/9/8/chartex" xmlns:mc="http://schemas.openxmlformats.org/markup-compatibility/2006" xmlns:o="urn:schemas-microsoft-com:office:office" xmlns:r="http://schemas.openxmlformats.org/officeDocument/2006/relationships" xmlns:m="http://schemas.openxmlformats.org/officeDocument/2006/math" xmlns:v="urn:schemas-microsoft-com:vml" xmlns:wp14="http://schemas.microsoft.com/office/word/2010/wordprocessingDrawing" xmlns:wp="http://schemas.openxmlformats.org/drawingml/2006/wordprocessingDrawing" xmlns:w10="urn:schemas-microsoft-com:office:word" xmlns:w="http://schemas.openxmlformats.org/wordprocessingml/2006/main" xmlns:w14="http://schemas.microsoft.com/office/word/2010/wordml" xmlns:w15="http://schemas.microsoft.com/office/word/2012/wordml" xmlns:w16se="http://schemas.microsoft.com/office/word/2015/wordml/symex" xmlns:wpg="http://schemas.microsoft.com/office/word/2010/wordprocessingGroup" xmlns:wpi="http://schemas.microsoft.com/office/word/2010/wordprocessingInk" xmlns:wne="http://schemas.microsoft.com/office/word/2006/wordml" xmlns:wps="http://schemas.microsoft.com/office/word/2010/wordprocessingShape" mc:Ignorable="w14 w15 w16se wp14">
+<w:hdr xmlns:wpc="http://schemas.microsoft.com/office/word/2010/wordprocessingCanvas" xmlns:mc="http://schemas.openxmlformats.org/markup-compatibility/2006" xmlns:o="urn:schemas-microsoft-com:office:office" xmlns:r="http://schemas.openxmlformats.org/officeDocument/2006/relationships" xmlns:m="http://schemas.openxmlformats.org/officeDocument/2006/math" xmlns:v="urn:schemas-microsoft-com:vml" xmlns:wp14="http://schemas.microsoft.com/office/word/2010/wordprocessingDrawing" xmlns:wp="http://schemas.openxmlformats.org/drawingml/2006/wordprocessingDrawing" xmlns:w10="urn:schemas-microsoft-com:office:word" xmlns:w="http://schemas.openxmlformats.org/wordprocessingml/2006/main" xmlns:w14="http://schemas.microsoft.com/office/word/2010/wordml" xmlns:wpg="http://schemas.microsoft.com/office/word/2010/wordprocessingGroup" xmlns:wpi="http://schemas.microsoft.com/office/word/2010/wordprocessingInk" xmlns:wne="http://schemas.microsoft.com/office/word/2006/wordml" xmlns:wps="http://schemas.microsoft.com/office/word/2010/wordprocessingShape" mc:Ignorable="w14 wp14">
   <w:p>
     <w:pPr>
       <w:pStyle w:val="a3"/>
@@ -296,8 +380,8 @@
 </file>
 
 <file path=word/numbering.xml><?xml version="1.0" encoding="utf-8"?>
-<w:numbering xmlns:wpc="http://schemas.microsoft.com/office/word/2010/wordprocessingCanvas" xmlns:cx="http://schemas.microsoft.com/office/drawing/2014/chartex" xmlns:cx1="http://schemas.microsoft.com/office/drawing/2015/9/8/chartex" xmlns:mc="http://schemas.openxmlformats.org/markup-compatibility/2006" xmlns:o="urn:schemas-microsoft-com:office:office" xmlns:r="http://schemas.openxmlformats.org/officeDocument/2006/relationships" xmlns:m="http://schemas.openxmlformats.org/officeDocument/2006/math" xmlns:v="urn:schemas-microsoft-com:vml" xmlns:wp14="http://schemas.microsoft.com/office/word/2010/wordprocessingDrawing" xmlns:wp="http://schemas.openxmlformats.org/drawingml/2006/wordprocessingDrawing" xmlns:w10="urn:schemas-microsoft-com:office:word" xmlns:w="http://schemas.openxmlformats.org/wordprocessingml/2006/main" xmlns:w14="http://schemas.microsoft.com/office/word/2010/wordml" xmlns:w15="http://schemas.microsoft.com/office/word/2012/wordml" xmlns:w16se="http://schemas.microsoft.com/office/word/2015/wordml/symex" xmlns:wpg="http://schemas.microsoft.com/office/word/2010/wordprocessingGroup" xmlns:wpi="http://schemas.microsoft.com/office/word/2010/wordprocessingInk" xmlns:wne="http://schemas.microsoft.com/office/word/2006/wordml" xmlns:wps="http://schemas.microsoft.com/office/word/2010/wordprocessingShape" mc:Ignorable="w14 w15 w16se wp14">
-  <w:abstractNum w:abstractNumId="0" w15:restartNumberingAfterBreak="0">
+<w:numbering xmlns:wpc="http://schemas.microsoft.com/office/word/2010/wordprocessingCanvas" xmlns:mc="http://schemas.openxmlformats.org/markup-compatibility/2006" xmlns:o="urn:schemas-microsoft-com:office:office" xmlns:r="http://schemas.openxmlformats.org/officeDocument/2006/relationships" xmlns:m="http://schemas.openxmlformats.org/officeDocument/2006/math" xmlns:v="urn:schemas-microsoft-com:vml" xmlns:wp14="http://schemas.microsoft.com/office/word/2010/wordprocessingDrawing" xmlns:wp="http://schemas.openxmlformats.org/drawingml/2006/wordprocessingDrawing" xmlns:w10="urn:schemas-microsoft-com:office:word" xmlns:w="http://schemas.openxmlformats.org/wordprocessingml/2006/main" xmlns:w14="http://schemas.microsoft.com/office/word/2010/wordml" xmlns:wpg="http://schemas.microsoft.com/office/word/2010/wordprocessingGroup" xmlns:wpi="http://schemas.microsoft.com/office/word/2010/wordprocessingInk" xmlns:wne="http://schemas.microsoft.com/office/word/2006/wordml" xmlns:wps="http://schemas.microsoft.com/office/word/2010/wordprocessingShape" mc:Ignorable="w14 wp14">
+  <w:abstractNum w:abstractNumId="0">
     <w:nsid w:val="03E63FA1"/>
     <w:multiLevelType w:val="multilevel"/>
     <w:tmpl w:val="9C503856"/>
@@ -418,7 +502,7 @@
       </w:rPr>
     </w:lvl>
   </w:abstractNum>
-  <w:abstractNum w:abstractNumId="1" w15:restartNumberingAfterBreak="0">
+  <w:abstractNum w:abstractNumId="1">
     <w:nsid w:val="05943287"/>
     <w:multiLevelType w:val="hybridMultilevel"/>
     <w:tmpl w:val="5BA0683A"/>
@@ -531,7 +615,7 @@
       </w:rPr>
     </w:lvl>
   </w:abstractNum>
-  <w:abstractNum w:abstractNumId="2" w15:restartNumberingAfterBreak="0">
+  <w:abstractNum w:abstractNumId="2">
     <w:nsid w:val="0F1E2939"/>
     <w:multiLevelType w:val="multilevel"/>
     <w:tmpl w:val="419A1662"/>
@@ -644,7 +728,7 @@
       </w:rPr>
     </w:lvl>
   </w:abstractNum>
-  <w:abstractNum w:abstractNumId="3" w15:restartNumberingAfterBreak="0">
+  <w:abstractNum w:abstractNumId="3">
     <w:nsid w:val="1CA5206F"/>
     <w:multiLevelType w:val="hybridMultilevel"/>
     <w:tmpl w:val="D67CEEFE"/>
@@ -757,7 +841,7 @@
       </w:rPr>
     </w:lvl>
   </w:abstractNum>
-  <w:abstractNum w:abstractNumId="4" w15:restartNumberingAfterBreak="0">
+  <w:abstractNum w:abstractNumId="4">
     <w:nsid w:val="25696453"/>
     <w:multiLevelType w:val="hybridMultilevel"/>
     <w:tmpl w:val="29782EA4"/>
@@ -870,7 +954,7 @@
       </w:rPr>
     </w:lvl>
   </w:abstractNum>
-  <w:abstractNum w:abstractNumId="5" w15:restartNumberingAfterBreak="0">
+  <w:abstractNum w:abstractNumId="5">
     <w:nsid w:val="25D93BDB"/>
     <w:multiLevelType w:val="hybridMultilevel"/>
     <w:tmpl w:val="F23A5FEE"/>
@@ -983,7 +1067,7 @@
       </w:rPr>
     </w:lvl>
   </w:abstractNum>
-  <w:abstractNum w:abstractNumId="6" w15:restartNumberingAfterBreak="0">
+  <w:abstractNum w:abstractNumId="6">
     <w:nsid w:val="3E410C9A"/>
     <w:multiLevelType w:val="hybridMultilevel"/>
     <w:tmpl w:val="1E8EA426"/>
@@ -1096,7 +1180,7 @@
       </w:rPr>
     </w:lvl>
   </w:abstractNum>
-  <w:abstractNum w:abstractNumId="7" w15:restartNumberingAfterBreak="0">
+  <w:abstractNum w:abstractNumId="7">
     <w:nsid w:val="495A3B58"/>
     <w:multiLevelType w:val="hybridMultilevel"/>
     <w:tmpl w:val="BC86F782"/>
@@ -1209,7 +1293,7 @@
       </w:rPr>
     </w:lvl>
   </w:abstractNum>
-  <w:abstractNum w:abstractNumId="8" w15:restartNumberingAfterBreak="0">
+  <w:abstractNum w:abstractNumId="8">
     <w:nsid w:val="50033D5E"/>
     <w:multiLevelType w:val="hybridMultilevel"/>
     <w:tmpl w:val="0FA0D3F4"/>
@@ -1322,7 +1406,7 @@
       </w:rPr>
     </w:lvl>
   </w:abstractNum>
-  <w:abstractNum w:abstractNumId="9" w15:restartNumberingAfterBreak="0">
+  <w:abstractNum w:abstractNumId="9">
     <w:nsid w:val="50A3473D"/>
     <w:multiLevelType w:val="hybridMultilevel"/>
     <w:tmpl w:val="82A47034"/>
@@ -1435,7 +1519,7 @@
       </w:rPr>
     </w:lvl>
   </w:abstractNum>
-  <w:abstractNum w:abstractNumId="10" w15:restartNumberingAfterBreak="0">
+  <w:abstractNum w:abstractNumId="10">
     <w:nsid w:val="52D90767"/>
     <w:multiLevelType w:val="hybridMultilevel"/>
     <w:tmpl w:val="1BCCD496"/>
@@ -1524,7 +1608,7 @@
       </w:pPr>
     </w:lvl>
   </w:abstractNum>
-  <w:abstractNum w:abstractNumId="11" w15:restartNumberingAfterBreak="0">
+  <w:abstractNum w:abstractNumId="11">
     <w:nsid w:val="5D793367"/>
     <w:multiLevelType w:val="hybridMultilevel"/>
     <w:tmpl w:val="B4409F58"/>
@@ -1613,7 +1697,7 @@
       </w:pPr>
     </w:lvl>
   </w:abstractNum>
-  <w:abstractNum w:abstractNumId="12" w15:restartNumberingAfterBreak="0">
+  <w:abstractNum w:abstractNumId="12">
     <w:nsid w:val="614A2E1D"/>
     <w:multiLevelType w:val="hybridMultilevel"/>
     <w:tmpl w:val="B0263990"/>
@@ -1699,7 +1783,7 @@
       </w:pPr>
     </w:lvl>
   </w:abstractNum>
-  <w:abstractNum w:abstractNumId="13" w15:restartNumberingAfterBreak="0">
+  <w:abstractNum w:abstractNumId="13">
     <w:nsid w:val="675E52D6"/>
     <w:multiLevelType w:val="hybridMultilevel"/>
     <w:tmpl w:val="C8CA8A3A"/>
@@ -1788,7 +1872,7 @@
       </w:pPr>
     </w:lvl>
   </w:abstractNum>
-  <w:abstractNum w:abstractNumId="14" w15:restartNumberingAfterBreak="0">
+  <w:abstractNum w:abstractNumId="14">
     <w:nsid w:val="679166A6"/>
     <w:multiLevelType w:val="hybridMultilevel"/>
     <w:tmpl w:val="680E3C0C"/>
@@ -1950,7 +2034,7 @@
 </file>
 
 <file path=word/styles.xml><?xml version="1.0" encoding="utf-8"?>
-<w:styles xmlns:mc="http://schemas.openxmlformats.org/markup-compatibility/2006" xmlns:r="http://schemas.openxmlformats.org/officeDocument/2006/relationships" xmlns:w="http://schemas.openxmlformats.org/wordprocessingml/2006/main" xmlns:w14="http://schemas.microsoft.com/office/word/2010/wordml" xmlns:w15="http://schemas.microsoft.com/office/word/2012/wordml" xmlns:w16se="http://schemas.microsoft.com/office/word/2015/wordml/symex" mc:Ignorable="w14 w15 w16se">
+<w:styles xmlns:mc="http://schemas.openxmlformats.org/markup-compatibility/2006" xmlns:r="http://schemas.openxmlformats.org/officeDocument/2006/relationships" xmlns:w="http://schemas.openxmlformats.org/wordprocessingml/2006/main" xmlns:w14="http://schemas.microsoft.com/office/word/2010/wordml" mc:Ignorable="w14">
   <w:docDefaults>
     <w:rPrDefault>
       <w:rPr>
@@ -1966,378 +2050,144 @@
       </w:pPr>
     </w:pPrDefault>
   </w:docDefaults>
-  <w:latentStyles w:defLockedState="0" w:defUIPriority="99" w:defSemiHidden="0" w:defUnhideWhenUsed="0" w:defQFormat="0" w:count="371">
-    <w:lsdException w:name="Normal" w:uiPriority="0" w:qFormat="1"/>
-    <w:lsdException w:name="heading 1" w:uiPriority="9" w:qFormat="1"/>
-    <w:lsdException w:name="heading 2" w:semiHidden="1" w:uiPriority="9" w:unhideWhenUsed="1" w:qFormat="1"/>
-    <w:lsdException w:name="heading 3" w:semiHidden="1" w:uiPriority="9" w:unhideWhenUsed="1" w:qFormat="1"/>
-    <w:lsdException w:name="heading 4" w:semiHidden="1" w:uiPriority="9" w:unhideWhenUsed="1" w:qFormat="1"/>
-    <w:lsdException w:name="heading 5" w:semiHidden="1" w:uiPriority="9" w:unhideWhenUsed="1" w:qFormat="1"/>
-    <w:lsdException w:name="heading 6" w:semiHidden="1" w:uiPriority="9" w:unhideWhenUsed="1" w:qFormat="1"/>
-    <w:lsdException w:name="heading 7" w:semiHidden="1" w:uiPriority="9" w:unhideWhenUsed="1" w:qFormat="1"/>
-    <w:lsdException w:name="heading 8" w:semiHidden="1" w:uiPriority="9" w:unhideWhenUsed="1" w:qFormat="1"/>
-    <w:lsdException w:name="heading 9" w:semiHidden="1" w:uiPriority="9" w:unhideWhenUsed="1" w:qFormat="1"/>
-    <w:lsdException w:name="index 1" w:semiHidden="1" w:unhideWhenUsed="1"/>
-    <w:lsdException w:name="index 2" w:semiHidden="1" w:unhideWhenUsed="1"/>
-    <w:lsdException w:name="index 3" w:semiHidden="1" w:unhideWhenUsed="1"/>
-    <w:lsdException w:name="index 4" w:semiHidden="1" w:unhideWhenUsed="1"/>
-    <w:lsdException w:name="index 5" w:semiHidden="1" w:unhideWhenUsed="1"/>
-    <w:lsdException w:name="index 6" w:semiHidden="1" w:unhideWhenUsed="1"/>
-    <w:lsdException w:name="index 7" w:semiHidden="1" w:unhideWhenUsed="1"/>
-    <w:lsdException w:name="index 8" w:semiHidden="1" w:unhideWhenUsed="1"/>
-    <w:lsdException w:name="index 9" w:semiHidden="1" w:unhideWhenUsed="1"/>
-    <w:lsdException w:name="toc 1" w:semiHidden="1" w:uiPriority="39" w:unhideWhenUsed="1"/>
-    <w:lsdException w:name="toc 2" w:semiHidden="1" w:uiPriority="39" w:unhideWhenUsed="1"/>
-    <w:lsdException w:name="toc 3" w:semiHidden="1" w:uiPriority="39" w:unhideWhenUsed="1"/>
-    <w:lsdException w:name="toc 4" w:semiHidden="1" w:uiPriority="39" w:unhideWhenUsed="1"/>
-    <w:lsdException w:name="toc 5" w:semiHidden="1" w:uiPriority="39" w:unhideWhenUsed="1"/>
-    <w:lsdException w:name="toc 6" w:semiHidden="1" w:uiPriority="39" w:unhideWhenUsed="1"/>
-    <w:lsdException w:name="toc 7" w:semiHidden="1" w:uiPriority="39" w:unhideWhenUsed="1"/>
-    <w:lsdException w:name="toc 8" w:semiHidden="1" w:uiPriority="39" w:unhideWhenUsed="1"/>
-    <w:lsdException w:name="toc 9" w:semiHidden="1" w:uiPriority="39" w:unhideWhenUsed="1"/>
-    <w:lsdException w:name="Normal Indent" w:semiHidden="1" w:unhideWhenUsed="1"/>
-    <w:lsdException w:name="footnote text" w:semiHidden="1" w:unhideWhenUsed="1"/>
-    <w:lsdException w:name="annotation text" w:semiHidden="1" w:unhideWhenUsed="1"/>
-    <w:lsdException w:name="header" w:semiHidden="1" w:unhideWhenUsed="1"/>
-    <w:lsdException w:name="footer" w:semiHidden="1" w:unhideWhenUsed="1"/>
-    <w:lsdException w:name="index heading" w:semiHidden="1" w:unhideWhenUsed="1"/>
-    <w:lsdException w:name="caption" w:semiHidden="1" w:uiPriority="35" w:unhideWhenUsed="1" w:qFormat="1"/>
-    <w:lsdException w:name="table of figures" w:semiHidden="1" w:unhideWhenUsed="1"/>
-    <w:lsdException w:name="envelope address" w:semiHidden="1" w:unhideWhenUsed="1"/>
-    <w:lsdException w:name="envelope return" w:semiHidden="1" w:unhideWhenUsed="1"/>
-    <w:lsdException w:name="footnote reference" w:semiHidden="1" w:unhideWhenUsed="1"/>
-    <w:lsdException w:name="annotation reference" w:semiHidden="1" w:unhideWhenUsed="1"/>
-    <w:lsdException w:name="line number" w:semiHidden="1" w:unhideWhenUsed="1"/>
-    <w:lsdException w:name="page number" w:semiHidden="1" w:unhideWhenUsed="1"/>
-    <w:lsdException w:name="endnote reference" w:semiHidden="1" w:unhideWhenUsed="1"/>
-    <w:lsdException w:name="endnote text" w:semiHidden="1" w:unhideWhenUsed="1"/>
-    <w:lsdException w:name="table of authorities" w:semiHidden="1" w:unhideWhenUsed="1"/>
-    <w:lsdException w:name="macro" w:semiHidden="1" w:unhideWhenUsed="1"/>
-    <w:lsdException w:name="toa heading" w:semiHidden="1" w:unhideWhenUsed="1"/>
-    <w:lsdException w:name="List" w:semiHidden="1" w:unhideWhenUsed="1"/>
-    <w:lsdException w:name="List Bullet" w:semiHidden="1" w:unhideWhenUsed="1"/>
-    <w:lsdException w:name="List Number" w:semiHidden="1" w:unhideWhenUsed="1"/>
-    <w:lsdException w:name="List 2" w:semiHidden="1" w:unhideWhenUsed="1"/>
-    <w:lsdException w:name="List 3" w:semiHidden="1" w:unhideWhenUsed="1"/>
-    <w:lsdException w:name="List 4" w:semiHidden="1" w:unhideWhenUsed="1"/>
-    <w:lsdException w:name="List 5" w:semiHidden="1" w:unhideWhenUsed="1"/>
-    <w:lsdException w:name="List Bullet 2" w:semiHidden="1" w:unhideWhenUsed="1"/>
-    <w:lsdException w:name="List Bullet 3" w:semiHidden="1" w:unhideWhenUsed="1"/>
-    <w:lsdException w:name="List Bullet 4" w:semiHidden="1" w:unhideWhenUsed="1"/>
-    <w:lsdException w:name="List Bullet 5" w:semiHidden="1" w:unhideWhenUsed="1"/>
-    <w:lsdException w:name="List Number 2" w:semiHidden="1" w:unhideWhenUsed="1"/>
-    <w:lsdException w:name="List Number 3" w:semiHidden="1" w:unhideWhenUsed="1"/>
-    <w:lsdException w:name="List Number 4" w:semiHidden="1" w:unhideWhenUsed="1"/>
-    <w:lsdException w:name="List Number 5" w:semiHidden="1" w:unhideWhenUsed="1"/>
-    <w:lsdException w:name="Title" w:uiPriority="10" w:qFormat="1"/>
-    <w:lsdException w:name="Closing" w:semiHidden="1" w:unhideWhenUsed="1"/>
-    <w:lsdException w:name="Signature" w:semiHidden="1" w:unhideWhenUsed="1"/>
-    <w:lsdException w:name="Default Paragraph Font" w:semiHidden="1" w:uiPriority="1" w:unhideWhenUsed="1"/>
-    <w:lsdException w:name="Body Text" w:semiHidden="1" w:unhideWhenUsed="1"/>
-    <w:lsdException w:name="Body Text Indent" w:semiHidden="1" w:unhideWhenUsed="1"/>
-    <w:lsdException w:name="List Continue" w:semiHidden="1" w:unhideWhenUsed="1"/>
-    <w:lsdException w:name="List Continue 2" w:semiHidden="1" w:unhideWhenUsed="1"/>
-    <w:lsdException w:name="List Continue 3" w:semiHidden="1" w:unhideWhenUsed="1"/>
-    <w:lsdException w:name="List Continue 4" w:semiHidden="1" w:unhideWhenUsed="1"/>
-    <w:lsdException w:name="List Continue 5" w:semiHidden="1" w:unhideWhenUsed="1"/>
-    <w:lsdException w:name="Message Header" w:semiHidden="1" w:unhideWhenUsed="1"/>
-    <w:lsdException w:name="Subtitle" w:uiPriority="11" w:qFormat="1"/>
-    <w:lsdException w:name="Salutation" w:semiHidden="1" w:unhideWhenUsed="1"/>
-    <w:lsdException w:name="Date" w:semiHidden="1" w:unhideWhenUsed="1"/>
-    <w:lsdException w:name="Body Text First Indent" w:semiHidden="1" w:unhideWhenUsed="1"/>
-    <w:lsdException w:name="Body Text First Indent 2" w:semiHidden="1" w:unhideWhenUsed="1"/>
-    <w:lsdException w:name="Note Heading" w:semiHidden="1" w:unhideWhenUsed="1"/>
-    <w:lsdException w:name="Body Text 2" w:semiHidden="1" w:unhideWhenUsed="1"/>
-    <w:lsdException w:name="Body Text 3" w:semiHidden="1" w:unhideWhenUsed="1"/>
-    <w:lsdException w:name="Body Text Indent 2" w:semiHidden="1" w:unhideWhenUsed="1"/>
-    <w:lsdException w:name="Body Text Indent 3" w:semiHidden="1" w:unhideWhenUsed="1"/>
-    <w:lsdException w:name="Block Text" w:semiHidden="1" w:unhideWhenUsed="1"/>
-    <w:lsdException w:name="Hyperlink" w:semiHidden="1" w:unhideWhenUsed="1"/>
-    <w:lsdException w:name="FollowedHyperlink" w:semiHidden="1" w:unhideWhenUsed="1"/>
-    <w:lsdException w:name="Strong" w:uiPriority="22" w:qFormat="1"/>
-    <w:lsdException w:name="Emphasis" w:uiPriority="20" w:qFormat="1"/>
-    <w:lsdException w:name="Document Map" w:semiHidden="1" w:unhideWhenUsed="1"/>
-    <w:lsdException w:name="Plain Text" w:semiHidden="1" w:unhideWhenUsed="1"/>
-    <w:lsdException w:name="E-mail Signature" w:semiHidden="1" w:unhideWhenUsed="1"/>
-    <w:lsdException w:name="HTML Top of Form" w:semiHidden="1" w:unhideWhenUsed="1"/>
-    <w:lsdException w:name="HTML Bottom of Form" w:semiHidden="1" w:unhideWhenUsed="1"/>
-    <w:lsdException w:name="Normal (Web)" w:semiHidden="1" w:unhideWhenUsed="1"/>
-    <w:lsdException w:name="HTML Acronym" w:semiHidden="1" w:unhideWhenUsed="1"/>
-    <w:lsdException w:name="HTML Address" w:semiHidden="1" w:unhideWhenUsed="1"/>
-    <w:lsdException w:name="HTML Cite" w:semiHidden="1" w:unhideWhenUsed="1"/>
-    <w:lsdException w:name="HTML Code" w:semiHidden="1" w:unhideWhenUsed="1"/>
-    <w:lsdException w:name="HTML Definition" w:semiHidden="1" w:unhideWhenUsed="1"/>
-    <w:lsdException w:name="HTML Keyboard" w:semiHidden="1" w:unhideWhenUsed="1"/>
-    <w:lsdException w:name="HTML Preformatted" w:semiHidden="1" w:unhideWhenUsed="1"/>
-    <w:lsdException w:name="HTML Sample" w:semiHidden="1" w:unhideWhenUsed="1"/>
-    <w:lsdException w:name="HTML Typewriter" w:semiHidden="1" w:unhideWhenUsed="1"/>
-    <w:lsdException w:name="HTML Variable" w:semiHidden="1" w:unhideWhenUsed="1"/>
-    <w:lsdException w:name="Normal Table" w:semiHidden="1" w:unhideWhenUsed="1"/>
-    <w:lsdException w:name="annotation subject" w:semiHidden="1" w:unhideWhenUsed="1"/>
-    <w:lsdException w:name="No List" w:semiHidden="1" w:unhideWhenUsed="1"/>
-    <w:lsdException w:name="Outline List 1" w:semiHidden="1" w:unhideWhenUsed="1"/>
-    <w:lsdException w:name="Outline List 2" w:semiHidden="1" w:unhideWhenUsed="1"/>
-    <w:lsdException w:name="Outline List 3" w:semiHidden="1" w:unhideWhenUsed="1"/>
-    <w:lsdException w:name="Table Simple 1" w:semiHidden="1" w:unhideWhenUsed="1"/>
-    <w:lsdException w:name="Table Simple 2" w:semiHidden="1" w:unhideWhenUsed="1"/>
-    <w:lsdException w:name="Table Simple 3" w:semiHidden="1" w:unhideWhenUsed="1"/>
-    <w:lsdException w:name="Table Classic 1" w:semiHidden="1" w:unhideWhenUsed="1"/>
-    <w:lsdException w:name="Table Classic 2" w:semiHidden="1" w:unhideWhenUsed="1"/>
-    <w:lsdException w:name="Table Classic 3" w:semiHidden="1" w:unhideWhenUsed="1"/>
-    <w:lsdException w:name="Table Classic 4" w:semiHidden="1" w:unhideWhenUsed="1"/>
-    <w:lsdException w:name="Table Colorful 1" w:semiHidden="1" w:unhideWhenUsed="1"/>
-    <w:lsdException w:name="Table Colorful 2" w:semiHidden="1" w:unhideWhenUsed="1"/>
-    <w:lsdException w:name="Table Colorful 3" w:semiHidden="1" w:unhideWhenUsed="1"/>
-    <w:lsdException w:name="Table Columns 1" w:semiHidden="1" w:unhideWhenUsed="1"/>
-    <w:lsdException w:name="Table Columns 2" w:semiHidden="1" w:unhideWhenUsed="1"/>
-    <w:lsdException w:name="Table Columns 3" w:semiHidden="1" w:unhideWhenUsed="1"/>
-    <w:lsdException w:name="Table Columns 4" w:semiHidden="1" w:unhideWhenUsed="1"/>
-    <w:lsdException w:name="Table Columns 5" w:semiHidden="1" w:unhideWhenUsed="1"/>
-    <w:lsdException w:name="Table Grid 1" w:semiHidden="1" w:unhideWhenUsed="1"/>
-    <w:lsdException w:name="Table Grid 2" w:semiHidden="1" w:unhideWhenUsed="1"/>
-    <w:lsdException w:name="Table Grid 3" w:semiHidden="1" w:unhideWhenUsed="1"/>
-    <w:lsdException w:name="Table Grid 4" w:semiHidden="1" w:unhideWhenUsed="1"/>
-    <w:lsdException w:name="Table Grid 5" w:semiHidden="1" w:unhideWhenUsed="1"/>
-    <w:lsdException w:name="Table Grid 6" w:semiHidden="1" w:unhideWhenUsed="1"/>
-    <w:lsdException w:name="Table Grid 7" w:semiHidden="1" w:unhideWhenUsed="1"/>
-    <w:lsdException w:name="Table Grid 8" w:semiHidden="1" w:unhideWhenUsed="1"/>
-    <w:lsdException w:name="Table List 1" w:semiHidden="1" w:unhideWhenUsed="1"/>
-    <w:lsdException w:name="Table List 2" w:semiHidden="1" w:unhideWhenUsed="1"/>
-    <w:lsdException w:name="Table List 3" w:semiHidden="1" w:unhideWhenUsed="1"/>
-    <w:lsdException w:name="Table List 4" w:semiHidden="1" w:unhideWhenUsed="1"/>
-    <w:lsdException w:name="Table List 5" w:semiHidden="1" w:unhideWhenUsed="1"/>
-    <w:lsdException w:name="Table List 6" w:semiHidden="1" w:unhideWhenUsed="1"/>
-    <w:lsdException w:name="Table List 7" w:semiHidden="1" w:unhideWhenUsed="1"/>
-    <w:lsdException w:name="Table List 8" w:semiHidden="1" w:unhideWhenUsed="1"/>
-    <w:lsdException w:name="Table 3D effects 1" w:semiHidden="1" w:unhideWhenUsed="1"/>
-    <w:lsdException w:name="Table 3D effects 2" w:semiHidden="1" w:unhideWhenUsed="1"/>
-    <w:lsdException w:name="Table 3D effects 3" w:semiHidden="1" w:unhideWhenUsed="1"/>
-    <w:lsdException w:name="Table Contemporary" w:semiHidden="1" w:unhideWhenUsed="1"/>
-    <w:lsdException w:name="Table Elegant" w:semiHidden="1" w:unhideWhenUsed="1"/>
-    <w:lsdException w:name="Table Professional" w:semiHidden="1" w:unhideWhenUsed="1"/>
-    <w:lsdException w:name="Table Subtle 1" w:semiHidden="1" w:unhideWhenUsed="1"/>
-    <w:lsdException w:name="Table Subtle 2" w:semiHidden="1" w:unhideWhenUsed="1"/>
-    <w:lsdException w:name="Table Web 1" w:semiHidden="1" w:unhideWhenUsed="1"/>
-    <w:lsdException w:name="Table Web 2" w:semiHidden="1" w:unhideWhenUsed="1"/>
-    <w:lsdException w:name="Table Web 3" w:semiHidden="1" w:unhideWhenUsed="1"/>
-    <w:lsdException w:name="Balloon Text" w:semiHidden="1" w:unhideWhenUsed="1"/>
-    <w:lsdException w:name="Table Grid" w:uiPriority="39"/>
-    <w:lsdException w:name="Table Theme" w:semiHidden="1" w:unhideWhenUsed="1"/>
-    <w:lsdException w:name="Placeholder Text" w:semiHidden="1"/>
-    <w:lsdException w:name="No Spacing" w:uiPriority="1" w:qFormat="1"/>
-    <w:lsdException w:name="Light Shading" w:uiPriority="60"/>
-    <w:lsdException w:name="Light List" w:uiPriority="61"/>
-    <w:lsdException w:name="Light Grid" w:uiPriority="62"/>
-    <w:lsdException w:name="Medium Shading 1" w:uiPriority="63"/>
-    <w:lsdException w:name="Medium Shading 2" w:uiPriority="64"/>
-    <w:lsdException w:name="Medium List 1" w:uiPriority="65"/>
-    <w:lsdException w:name="Medium List 2" w:uiPriority="66"/>
-    <w:lsdException w:name="Medium Grid 1" w:uiPriority="67"/>
-    <w:lsdException w:name="Medium Grid 2" w:uiPriority="68"/>
-    <w:lsdException w:name="Medium Grid 3" w:uiPriority="69"/>
-    <w:lsdException w:name="Dark List" w:uiPriority="70"/>
-    <w:lsdException w:name="Colorful Shading" w:uiPriority="71"/>
-    <w:lsdException w:name="Colorful List" w:uiPriority="72"/>
-    <w:lsdException w:name="Colorful Grid" w:uiPriority="73"/>
-    <w:lsdException w:name="Light Shading Accent 1" w:uiPriority="60"/>
-    <w:lsdException w:name="Light List Accent 1" w:uiPriority="61"/>
-    <w:lsdException w:name="Light Grid Accent 1" w:uiPriority="62"/>
-    <w:lsdException w:name="Medium Shading 1 Accent 1" w:uiPriority="63"/>
-    <w:lsdException w:name="Medium Shading 2 Accent 1" w:uiPriority="64"/>
-    <w:lsdException w:name="Medium List 1 Accent 1" w:uiPriority="65"/>
-    <w:lsdException w:name="Revision" w:semiHidden="1"/>
-    <w:lsdException w:name="List Paragraph" w:uiPriority="34" w:qFormat="1"/>
-    <w:lsdException w:name="Quote" w:uiPriority="29" w:qFormat="1"/>
-    <w:lsdException w:name="Intense Quote" w:uiPriority="30" w:qFormat="1"/>
-    <w:lsdException w:name="Medium List 2 Accent 1" w:uiPriority="66"/>
-    <w:lsdException w:name="Medium Grid 1 Accent 1" w:uiPriority="67"/>
-    <w:lsdException w:name="Medium Grid 2 Accent 1" w:uiPriority="68"/>
-    <w:lsdException w:name="Medium Grid 3 Accent 1" w:uiPriority="69"/>
-    <w:lsdException w:name="Dark List Accent 1" w:uiPriority="70"/>
-    <w:lsdException w:name="Colorful Shading Accent 1" w:uiPriority="71"/>
-    <w:lsdException w:name="Colorful List Accent 1" w:uiPriority="72"/>
-    <w:lsdException w:name="Colorful Grid Accent 1" w:uiPriority="73"/>
-    <w:lsdException w:name="Light Shading Accent 2" w:uiPriority="60"/>
-    <w:lsdException w:name="Light List Accent 2" w:uiPriority="61"/>
-    <w:lsdException w:name="Light Grid Accent 2" w:uiPriority="62"/>
-    <w:lsdException w:name="Medium Shading 1 Accent 2" w:uiPriority="63"/>
-    <w:lsdException w:name="Medium Shading 2 Accent 2" w:uiPriority="64"/>
-    <w:lsdException w:name="Medium List 1 Accent 2" w:uiPriority="65"/>
-    <w:lsdException w:name="Medium List 2 Accent 2" w:uiPriority="66"/>
-    <w:lsdException w:name="Medium Grid 1 Accent 2" w:uiPriority="67"/>
-    <w:lsdException w:name="Medium Grid 2 Accent 2" w:uiPriority="68"/>
-    <w:lsdException w:name="Medium Grid 3 Accent 2" w:uiPriority="69"/>
-    <w:lsdException w:name="Dark List Accent 2" w:uiPriority="70"/>
-    <w:lsdException w:name="Colorful Shading Accent 2" w:uiPriority="71"/>
-    <w:lsdException w:name="Colorful List Accent 2" w:uiPriority="72"/>
-    <w:lsdException w:name="Colorful Grid Accent 2" w:uiPriority="73"/>
-    <w:lsdException w:name="Light Shading Accent 3" w:uiPriority="60"/>
-    <w:lsdException w:name="Light List Accent 3" w:uiPriority="61"/>
-    <w:lsdException w:name="Light Grid Accent 3" w:uiPriority="62"/>
-    <w:lsdException w:name="Medium Shading 1 Accent 3" w:uiPriority="63"/>
-    <w:lsdException w:name="Medium Shading 2 Accent 3" w:uiPriority="64"/>
-    <w:lsdException w:name="Medium List 1 Accent 3" w:uiPriority="65"/>
-    <w:lsdException w:name="Medium List 2 Accent 3" w:uiPriority="66"/>
-    <w:lsdException w:name="Medium Grid 1 Accent 3" w:uiPriority="67"/>
-    <w:lsdException w:name="Medium Grid 2 Accent 3" w:uiPriority="68"/>
-    <w:lsdException w:name="Medium Grid 3 Accent 3" w:uiPriority="69"/>
-    <w:lsdException w:name="Dark List Accent 3" w:uiPriority="70"/>
-    <w:lsdException w:name="Colorful Shading Accent 3" w:uiPriority="71"/>
-    <w:lsdException w:name="Colorful List Accent 3" w:uiPriority="72"/>
-    <w:lsdException w:name="Colorful Grid Accent 3" w:uiPriority="73"/>
-    <w:lsdException w:name="Light Shading Accent 4" w:uiPriority="60"/>
-    <w:lsdException w:name="Light List Accent 4" w:uiPriority="61"/>
-    <w:lsdException w:name="Light Grid Accent 4" w:uiPriority="62"/>
-    <w:lsdException w:name="Medium Shading 1 Accent 4" w:uiPriority="63"/>
-    <w:lsdException w:name="Medium Shading 2 Accent 4" w:uiPriority="64"/>
-    <w:lsdException w:name="Medium List 1 Accent 4" w:uiPriority="65"/>
-    <w:lsdException w:name="Medium List 2 Accent 4" w:uiPriority="66"/>
-    <w:lsdException w:name="Medium Grid 1 Accent 4" w:uiPriority="67"/>
-    <w:lsdException w:name="Medium Grid 2 Accent 4" w:uiPriority="68"/>
-    <w:lsdException w:name="Medium Grid 3 Accent 4" w:uiPriority="69"/>
-    <w:lsdException w:name="Dark List Accent 4" w:uiPriority="70"/>
-    <w:lsdException w:name="Colorful Shading Accent 4" w:uiPriority="71"/>
-    <w:lsdException w:name="Colorful List Accent 4" w:uiPriority="72"/>
-    <w:lsdException w:name="Colorful Grid Accent 4" w:uiPriority="73"/>
-    <w:lsdException w:name="Light Shading Accent 5" w:uiPriority="60"/>
-    <w:lsdException w:name="Light List Accent 5" w:uiPriority="61"/>
-    <w:lsdException w:name="Light Grid Accent 5" w:uiPriority="62"/>
-    <w:lsdException w:name="Medium Shading 1 Accent 5" w:uiPriority="63"/>
-    <w:lsdException w:name="Medium Shading 2 Accent 5" w:uiPriority="64"/>
-    <w:lsdException w:name="Medium List 1 Accent 5" w:uiPriority="65"/>
-    <w:lsdException w:name="Medium List 2 Accent 5" w:uiPriority="66"/>
-    <w:lsdException w:name="Medium Grid 1 Accent 5" w:uiPriority="67"/>
-    <w:lsdException w:name="Medium Grid 2 Accent 5" w:uiPriority="68"/>
-    <w:lsdException w:name="Medium Grid 3 Accent 5" w:uiPriority="69"/>
-    <w:lsdException w:name="Dark List Accent 5" w:uiPriority="70"/>
-    <w:lsdException w:name="Colorful Shading Accent 5" w:uiPriority="71"/>
-    <w:lsdException w:name="Colorful List Accent 5" w:uiPriority="72"/>
-    <w:lsdException w:name="Colorful Grid Accent 5" w:uiPriority="73"/>
-    <w:lsdException w:name="Light Shading Accent 6" w:uiPriority="60"/>
-    <w:lsdException w:name="Light List Accent 6" w:uiPriority="61"/>
-    <w:lsdException w:name="Light Grid Accent 6" w:uiPriority="62"/>
-    <w:lsdException w:name="Medium Shading 1 Accent 6" w:uiPriority="63"/>
-    <w:lsdException w:name="Medium Shading 2 Accent 6" w:uiPriority="64"/>
-    <w:lsdException w:name="Medium List 1 Accent 6" w:uiPriority="65"/>
-    <w:lsdException w:name="Medium List 2 Accent 6" w:uiPriority="66"/>
-    <w:lsdException w:name="Medium Grid 1 Accent 6" w:uiPriority="67"/>
-    <w:lsdException w:name="Medium Grid 2 Accent 6" w:uiPriority="68"/>
-    <w:lsdException w:name="Medium Grid 3 Accent 6" w:uiPriority="69"/>
-    <w:lsdException w:name="Dark List Accent 6" w:uiPriority="70"/>
-    <w:lsdException w:name="Colorful Shading Accent 6" w:uiPriority="71"/>
-    <w:lsdException w:name="Colorful List Accent 6" w:uiPriority="72"/>
-    <w:lsdException w:name="Colorful Grid Accent 6" w:uiPriority="73"/>
-    <w:lsdException w:name="Subtle Emphasis" w:uiPriority="19" w:qFormat="1"/>
-    <w:lsdException w:name="Intense Emphasis" w:uiPriority="21" w:qFormat="1"/>
-    <w:lsdException w:name="Subtle Reference" w:uiPriority="31" w:qFormat="1"/>
-    <w:lsdException w:name="Intense Reference" w:uiPriority="32" w:qFormat="1"/>
-    <w:lsdException w:name="Book Title" w:uiPriority="33" w:qFormat="1"/>
-    <w:lsdException w:name="Bibliography" w:semiHidden="1" w:uiPriority="37" w:unhideWhenUsed="1"/>
-    <w:lsdException w:name="TOC Heading" w:semiHidden="1" w:uiPriority="39" w:unhideWhenUsed="1" w:qFormat="1"/>
-    <w:lsdException w:name="Plain Table 1" w:uiPriority="41"/>
-    <w:lsdException w:name="Plain Table 2" w:uiPriority="42"/>
-    <w:lsdException w:name="Plain Table 3" w:uiPriority="43"/>
-    <w:lsdException w:name="Plain Table 4" w:uiPriority="44"/>
-    <w:lsdException w:name="Plain Table 5" w:uiPriority="45"/>
-    <w:lsdException w:name="Grid Table Light" w:uiPriority="40"/>
-    <w:lsdException w:name="Grid Table 1 Light" w:uiPriority="46"/>
-    <w:lsdException w:name="Grid Table 2" w:uiPriority="47"/>
-    <w:lsdException w:name="Grid Table 3" w:uiPriority="48"/>
-    <w:lsdException w:name="Grid Table 4" w:uiPriority="49"/>
-    <w:lsdException w:name="Grid Table 5 Dark" w:uiPriority="50"/>
-    <w:lsdException w:name="Grid Table 6 Colorful" w:uiPriority="51"/>
-    <w:lsdException w:name="Grid Table 7 Colorful" w:uiPriority="52"/>
-    <w:lsdException w:name="Grid Table 1 Light Accent 1" w:uiPriority="46"/>
-    <w:lsdException w:name="Grid Table 2 Accent 1" w:uiPriority="47"/>
-    <w:lsdException w:name="Grid Table 3 Accent 1" w:uiPriority="48"/>
-    <w:lsdException w:name="Grid Table 4 Accent 1" w:uiPriority="49"/>
-    <w:lsdException w:name="Grid Table 5 Dark Accent 1" w:uiPriority="50"/>
-    <w:lsdException w:name="Grid Table 6 Colorful Accent 1" w:uiPriority="51"/>
-    <w:lsdException w:name="Grid Table 7 Colorful Accent 1" w:uiPriority="52"/>
-    <w:lsdException w:name="Grid Table 1 Light Accent 2" w:uiPriority="46"/>
-    <w:lsdException w:name="Grid Table 2 Accent 2" w:uiPriority="47"/>
-    <w:lsdException w:name="Grid Table 3 Accent 2" w:uiPriority="48"/>
-    <w:lsdException w:name="Grid Table 4 Accent 2" w:uiPriority="49"/>
-    <w:lsdException w:name="Grid Table 5 Dark Accent 2" w:uiPriority="50"/>
-    <w:lsdException w:name="Grid Table 6 Colorful Accent 2" w:uiPriority="51"/>
-    <w:lsdException w:name="Grid Table 7 Colorful Accent 2" w:uiPriority="52"/>
-    <w:lsdException w:name="Grid Table 1 Light Accent 3" w:uiPriority="46"/>
-    <w:lsdException w:name="Grid Table 2 Accent 3" w:uiPriority="47"/>
-    <w:lsdException w:name="Grid Table 3 Accent 3" w:uiPriority="48"/>
-    <w:lsdException w:name="Grid Table 4 Accent 3" w:uiPriority="49"/>
-    <w:lsdException w:name="Grid Table 5 Dark Accent 3" w:uiPriority="50"/>
-    <w:lsdException w:name="Grid Table 6 Colorful Accent 3" w:uiPriority="51"/>
-    <w:lsdException w:name="Grid Table 7 Colorful Accent 3" w:uiPriority="52"/>
-    <w:lsdException w:name="Grid Table 1 Light Accent 4" w:uiPriority="46"/>
-    <w:lsdException w:name="Grid Table 2 Accent 4" w:uiPriority="47"/>
-    <w:lsdException w:name="Grid Table 3 Accent 4" w:uiPriority="48"/>
-    <w:lsdException w:name="Grid Table 4 Accent 4" w:uiPriority="49"/>
-    <w:lsdException w:name="Grid Table 5 Dark Accent 4" w:uiPriority="50"/>
-    <w:lsdException w:name="Grid Table 6 Colorful Accent 4" w:uiPriority="51"/>
-    <w:lsdException w:name="Grid Table 7 Colorful Accent 4" w:uiPriority="52"/>
-    <w:lsdException w:name="Grid Table 1 Light Accent 5" w:uiPriority="46"/>
-    <w:lsdException w:name="Grid Table 2 Accent 5" w:uiPriority="47"/>
-    <w:lsdException w:name="Grid Table 3 Accent 5" w:uiPriority="48"/>
-    <w:lsdException w:name="Grid Table 4 Accent 5" w:uiPriority="49"/>
-    <w:lsdException w:name="Grid Table 5 Dark Accent 5" w:uiPriority="50"/>
-    <w:lsdException w:name="Grid Table 6 Colorful Accent 5" w:uiPriority="51"/>
-    <w:lsdException w:name="Grid Table 7 Colorful Accent 5" w:uiPriority="52"/>
-    <w:lsdException w:name="Grid Table 1 Light Accent 6" w:uiPriority="46"/>
-    <w:lsdException w:name="Grid Table 2 Accent 6" w:uiPriority="47"/>
-    <w:lsdException w:name="Grid Table 3 Accent 6" w:uiPriority="48"/>
-    <w:lsdException w:name="Grid Table 4 Accent 6" w:uiPriority="49"/>
-    <w:lsdException w:name="Grid Table 5 Dark Accent 6" w:uiPriority="50"/>
-    <w:lsdException w:name="Grid Table 6 Colorful Accent 6" w:uiPriority="51"/>
-    <w:lsdException w:name="Grid Table 7 Colorful Accent 6" w:uiPriority="52"/>
-    <w:lsdException w:name="List Table 1 Light" w:uiPriority="46"/>
-    <w:lsdException w:name="List Table 2" w:uiPriority="47"/>
-    <w:lsdException w:name="List Table 3" w:uiPriority="48"/>
-    <w:lsdException w:name="List Table 4" w:uiPriority="49"/>
-    <w:lsdException w:name="List Table 5 Dark" w:uiPriority="50"/>
-    <w:lsdException w:name="List Table 6 Colorful" w:uiPriority="51"/>
-    <w:lsdException w:name="List Table 7 Colorful" w:uiPriority="52"/>
-    <w:lsdException w:name="List Table 1 Light Accent 1" w:uiPriority="46"/>
-    <w:lsdException w:name="List Table 2 Accent 1" w:uiPriority="47"/>
-    <w:lsdException w:name="List Table 3 Accent 1" w:uiPriority="48"/>
-    <w:lsdException w:name="List Table 4 Accent 1" w:uiPriority="49"/>
-    <w:lsdException w:name="List Table 5 Dark Accent 1" w:uiPriority="50"/>
-    <w:lsdException w:name="List Table 6 Colorful Accent 1" w:uiPriority="51"/>
-    <w:lsdException w:name="List Table 7 Colorful Accent 1" w:uiPriority="52"/>
-    <w:lsdException w:name="List Table 1 Light Accent 2" w:uiPriority="46"/>
-    <w:lsdException w:name="List Table 2 Accent 2" w:uiPriority="47"/>
-    <w:lsdException w:name="List Table 3 Accent 2" w:uiPriority="48"/>
-    <w:lsdException w:name="List Table 4 Accent 2" w:uiPriority="49"/>
-    <w:lsdException w:name="List Table 5 Dark Accent 2" w:uiPriority="50"/>
-    <w:lsdException w:name="List Table 6 Colorful Accent 2" w:uiPriority="51"/>
-    <w:lsdException w:name="List Table 7 Colorful Accent 2" w:uiPriority="52"/>
-    <w:lsdException w:name="List Table 1 Light Accent 3" w:uiPriority="46"/>
-    <w:lsdException w:name="List Table 2 Accent 3" w:uiPriority="47"/>
-    <w:lsdException w:name="List Table 3 Accent 3" w:uiPriority="48"/>
-    <w:lsdException w:name="List Table 4 Accent 3" w:uiPriority="49"/>
-    <w:lsdException w:name="List Table 5 Dark Accent 3" w:uiPriority="50"/>
-    <w:lsdException w:name="List Table 6 Colorful Accent 3" w:uiPriority="51"/>
-    <w:lsdException w:name="List Table 7 Colorful Accent 3" w:uiPriority="52"/>
-    <w:lsdException w:name="List Table 1 Light Accent 4" w:uiPriority="46"/>
-    <w:lsdException w:name="List Table 2 Accent 4" w:uiPriority="47"/>
-    <w:lsdException w:name="List Table 3 Accent 4" w:uiPriority="48"/>
-    <w:lsdException w:name="List Table 4 Accent 4" w:uiPriority="49"/>
-    <w:lsdException w:name="List Table 5 Dark Accent 4" w:uiPriority="50"/>
-    <w:lsdException w:name="List Table 6 Colorful Accent 4" w:uiPriority="51"/>
-    <w:lsdException w:name="List Table 7 Colorful Accent 4" w:uiPriority="52"/>
-    <w:lsdException w:name="List Table 1 Light Accent 5" w:uiPriority="46"/>
-    <w:lsdException w:name="List Table 2 Accent 5" w:uiPriority="47"/>
-    <w:lsdException w:name="List Table 3 Accent 5" w:uiPriority="48"/>
-    <w:lsdException w:name="List Table 4 Accent 5" w:uiPriority="49"/>
-    <w:lsdException w:name="List Table 5 Dark Accent 5" w:uiPriority="50"/>
-    <w:lsdException w:name="List Table 6 Colorful Accent 5" w:uiPriority="51"/>
-    <w:lsdException w:name="List Table 7 Colorful Accent 5" w:uiPriority="52"/>
-    <w:lsdException w:name="List Table 1 Light Accent 6" w:uiPriority="46"/>
-    <w:lsdException w:name="List Table 2 Accent 6" w:uiPriority="47"/>
-    <w:lsdException w:name="List Table 3 Accent 6" w:uiPriority="48"/>
-    <w:lsdException w:name="List Table 4 Accent 6" w:uiPriority="49"/>
-    <w:lsdException w:name="List Table 5 Dark Accent 6" w:uiPriority="50"/>
-    <w:lsdException w:name="List Table 6 Colorful Accent 6" w:uiPriority="51"/>
-    <w:lsdException w:name="List Table 7 Colorful Accent 6" w:uiPriority="52"/>
+  <w:latentStyles w:defLockedState="0" w:defUIPriority="99" w:defSemiHidden="1" w:defUnhideWhenUsed="1" w:defQFormat="0" w:count="267">
+    <w:lsdException w:name="Normal" w:semiHidden="0" w:uiPriority="0" w:unhideWhenUsed="0" w:qFormat="1"/>
+    <w:lsdException w:name="heading 1" w:semiHidden="0" w:uiPriority="9" w:unhideWhenUsed="0" w:qFormat="1"/>
+    <w:lsdException w:name="heading 2" w:uiPriority="9" w:qFormat="1"/>
+    <w:lsdException w:name="heading 3" w:uiPriority="9" w:qFormat="1"/>
+    <w:lsdException w:name="heading 4" w:uiPriority="9" w:qFormat="1"/>
+    <w:lsdException w:name="heading 5" w:uiPriority="9" w:qFormat="1"/>
+    <w:lsdException w:name="heading 6" w:uiPriority="9" w:qFormat="1"/>
+    <w:lsdException w:name="heading 7" w:uiPriority="9" w:qFormat="1"/>
+    <w:lsdException w:name="heading 8" w:uiPriority="9" w:qFormat="1"/>
+    <w:lsdException w:name="heading 9" w:uiPriority="9" w:qFormat="1"/>
+    <w:lsdException w:name="toc 1" w:uiPriority="39"/>
+    <w:lsdException w:name="toc 2" w:uiPriority="39"/>
+    <w:lsdException w:name="toc 3" w:uiPriority="39"/>
+    <w:lsdException w:name="toc 4" w:uiPriority="39"/>
+    <w:lsdException w:name="toc 5" w:uiPriority="39"/>
+    <w:lsdException w:name="toc 6" w:uiPriority="39"/>
+    <w:lsdException w:name="toc 7" w:uiPriority="39"/>
+    <w:lsdException w:name="toc 8" w:uiPriority="39"/>
+    <w:lsdException w:name="toc 9" w:uiPriority="39"/>
+    <w:lsdException w:name="caption" w:uiPriority="35" w:qFormat="1"/>
+    <w:lsdException w:name="Title" w:semiHidden="0" w:uiPriority="10" w:unhideWhenUsed="0" w:qFormat="1"/>
+    <w:lsdException w:name="Default Paragraph Font" w:uiPriority="1"/>
+    <w:lsdException w:name="Subtitle" w:semiHidden="0" w:uiPriority="11" w:unhideWhenUsed="0" w:qFormat="1"/>
+    <w:lsdException w:name="Strong" w:semiHidden="0" w:uiPriority="22" w:unhideWhenUsed="0" w:qFormat="1"/>
+    <w:lsdException w:name="Emphasis" w:semiHidden="0" w:uiPriority="20" w:unhideWhenUsed="0" w:qFormat="1"/>
+    <w:lsdException w:name="Table Grid" w:semiHidden="0" w:uiPriority="39" w:unhideWhenUsed="0"/>
+    <w:lsdException w:name="Placeholder Text" w:unhideWhenUsed="0"/>
+    <w:lsdException w:name="No Spacing" w:semiHidden="0" w:uiPriority="1" w:unhideWhenUsed="0" w:qFormat="1"/>
+    <w:lsdException w:name="Light Shading" w:semiHidden="0" w:uiPriority="60" w:unhideWhenUsed="0"/>
+    <w:lsdException w:name="Light List" w:semiHidden="0" w:uiPriority="61" w:unhideWhenUsed="0"/>
+    <w:lsdException w:name="Light Grid" w:semiHidden="0" w:uiPriority="62" w:unhideWhenUsed="0"/>
+    <w:lsdException w:name="Medium Shading 1" w:semiHidden="0" w:uiPriority="63" w:unhideWhenUsed="0"/>
+    <w:lsdException w:name="Medium Shading 2" w:semiHidden="0" w:uiPriority="64" w:unhideWhenUsed="0"/>
+    <w:lsdException w:name="Medium List 1" w:semiHidden="0" w:uiPriority="65" w:unhideWhenUsed="0"/>
+    <w:lsdException w:name="Medium List 2" w:semiHidden="0" w:uiPriority="66" w:unhideWhenUsed="0"/>
+    <w:lsdException w:name="Medium Grid 1" w:semiHidden="0" w:uiPriority="67" w:unhideWhenUsed="0"/>
+    <w:lsdException w:name="Medium Grid 2" w:semiHidden="0" w:uiPriority="68" w:unhideWhenUsed="0"/>
+    <w:lsdException w:name="Medium Grid 3" w:semiHidden="0" w:uiPriority="69" w:unhideWhenUsed="0"/>
+    <w:lsdException w:name="Dark List" w:semiHidden="0" w:uiPriority="70" w:unhideWhenUsed="0"/>
+    <w:lsdException w:name="Colorful Shading" w:semiHidden="0" w:uiPriority="71" w:unhideWhenUsed="0"/>
+    <w:lsdException w:name="Colorful List" w:semiHidden="0" w:uiPriority="72" w:unhideWhenUsed="0"/>
+    <w:lsdException w:name="Colorful Grid" w:semiHidden="0" w:uiPriority="73" w:unhideWhenUsed="0"/>
+    <w:lsdException w:name="Light Shading Accent 1" w:semiHidden="0" w:uiPriority="60" w:unhideWhenUsed="0"/>
+    <w:lsdException w:name="Light List Accent 1" w:semiHidden="0" w:uiPriority="61" w:unhideWhenUsed="0"/>
+    <w:lsdException w:name="Light Grid Accent 1" w:semiHidden="0" w:uiPriority="62" w:unhideWhenUsed="0"/>
+    <w:lsdException w:name="Medium Shading 1 Accent 1" w:semiHidden="0" w:uiPriority="63" w:unhideWhenUsed="0"/>
+    <w:lsdException w:name="Medium Shading 2 Accent 1" w:semiHidden="0" w:uiPriority="64" w:unhideWhenUsed="0"/>
+    <w:lsdException w:name="Medium List 1 Accent 1" w:semiHidden="0" w:uiPriority="65" w:unhideWhenUsed="0"/>
+    <w:lsdException w:name="Revision" w:unhideWhenUsed="0"/>
+    <w:lsdException w:name="List Paragraph" w:semiHidden="0" w:uiPriority="34" w:unhideWhenUsed="0" w:qFormat="1"/>
+    <w:lsdException w:name="Quote" w:semiHidden="0" w:uiPriority="29" w:unhideWhenUsed="0" w:qFormat="1"/>
+    <w:lsdException w:name="Intense Quote" w:semiHidden="0" w:uiPriority="30" w:unhideWhenUsed="0" w:qFormat="1"/>
+    <w:lsdException w:name="Medium List 2 Accent 1" w:semiHidden="0" w:uiPriority="66" w:unhideWhenUsed="0"/>
+    <w:lsdException w:name="Medium Grid 1 Accent 1" w:semiHidden="0" w:uiPriority="67" w:unhideWhenUsed="0"/>
+    <w:lsdException w:name="Medium Grid 2 Accent 1" w:semiHidden="0" w:uiPriority="68" w:unhideWhenUsed="0"/>
+    <w:lsdException w:name="Medium Grid 3 Accent 1" w:semiHidden="0" w:uiPriority="69" w:unhideWhenUsed="0"/>
+    <w:lsdException w:name="Dark List Accent 1" w:semiHidden="0" w:uiPriority="70" w:unhideWhenUsed="0"/>
+    <w:lsdException w:name="Colorful Shading Accent 1" w:semiHidden="0" w:uiPriority="71" w:unhideWhenUsed="0"/>
+    <w:lsdException w:name="Colorful List Accent 1" w:semiHidden="0" w:uiPriority="72" w:unhideWhenUsed="0"/>
+    <w:lsdException w:name="Colorful Grid Accent 1" w:semiHidden="0" w:uiPriority="73" w:unhideWhenUsed="0"/>
+    <w:lsdException w:name="Light Shading Accent 2" w:semiHidden="0" w:uiPriority="60" w:unhideWhenUsed="0"/>
+    <w:lsdException w:name="Light List Accent 2" w:semiHidden="0" w:uiPriority="61" w:unhideWhenUsed="0"/>
+    <w:lsdException w:name="Light Grid Accent 2" w:semiHidden="0" w:uiPriority="62" w:unhideWhenUsed="0"/>
+    <w:lsdException w:name="Medium Shading 1 Accent 2" w:semiHidden="0" w:uiPriority="63" w:unhideWhenUsed="0"/>
+    <w:lsdException w:name="Medium Shading 2 Accent 2" w:semiHidden="0" w:uiPriority="64" w:unhideWhenUsed="0"/>
+    <w:lsdException w:name="Medium List 1 Accent 2" w:semiHidden="0" w:uiPriority="65" w:unhideWhenUsed="0"/>
+    <w:lsdException w:name="Medium List 2 Accent 2" w:semiHidden="0" w:uiPriority="66" w:unhideWhenUsed="0"/>
+    <w:lsdException w:name="Medium Grid 1 Accent 2" w:semiHidden="0" w:uiPriority="67" w:unhideWhenUsed="0"/>
+    <w:lsdException w:name="Medium Grid 2 Accent 2" w:semiHidden="0" w:uiPriority="68" w:unhideWhenUsed="0"/>
+    <w:lsdException w:name="Medium Grid 3 Accent 2" w:semiHidden="0" w:uiPriority="69" w:unhideWhenUsed="0"/>
+    <w:lsdException w:name="Dark List Accent 2" w:semiHidden="0" w:uiPriority="70" w:unhideWhenUsed="0"/>
+    <w:lsdException w:name="Colorful Shading Accent 2" w:semiHidden="0" w:uiPriority="71" w:unhideWhenUsed="0"/>
+    <w:lsdException w:name="Colorful List Accent 2" w:semiHidden="0" w:uiPriority="72" w:unhideWhenUsed="0"/>
+    <w:lsdException w:name="Colorful Grid Accent 2" w:semiHidden="0" w:uiPriority="73" w:unhideWhenUsed="0"/>
+    <w:lsdException w:name="Light Shading Accent 3" w:semiHidden="0" w:uiPriority="60" w:unhideWhenUsed="0"/>
+    <w:lsdException w:name="Light List Accent 3" w:semiHidden="0" w:uiPriority="61" w:unhideWhenUsed="0"/>
+    <w:lsdException w:name="Light Grid Accent 3" w:semiHidden="0" w:uiPriority="62" w:unhideWhenUsed="0"/>
+    <w:lsdException w:name="Medium Shading 1 Accent 3" w:semiHidden="0" w:uiPriority="63" w:unhideWhenUsed="0"/>
+    <w:lsdException w:name="Medium Shading 2 Accent 3" w:semiHidden="0" w:uiPriority="64" w:unhideWhenUsed="0"/>
+    <w:lsdException w:name="Medium List 1 Accent 3" w:semiHidden="0" w:uiPriority="65" w:unhideWhenUsed="0"/>
+    <w:lsdException w:name="Medium List 2 Accent 3" w:semiHidden="0" w:uiPriority="66" w:unhideWhenUsed="0"/>
+    <w:lsdException w:name="Medium Grid 1 Accent 3" w:semiHidden="0" w:uiPriority="67" w:unhideWhenUsed="0"/>
+    <w:lsdException w:name="Medium Grid 2 Accent 3" w:semiHidden="0" w:uiPriority="68" w:unhideWhenUsed="0"/>
+    <w:lsdException w:name="Medium Grid 3 Accent 3" w:semiHidden="0" w:uiPriority="69" w:unhideWhenUsed="0"/>
+    <w:lsdException w:name="Dark List Accent 3" w:semiHidden="0" w:uiPriority="70" w:unhideWhenUsed="0"/>
+    <w:lsdException w:name="Colorful Shading Accent 3" w:semiHidden="0" w:uiPriority="71" w:unhideWhenUsed="0"/>
+    <w:lsdException w:name="Colorful List Accent 3" w:semiHidden="0" w:uiPriority="72" w:unhideWhenUsed="0"/>
+    <w:lsdException w:name="Colorful Grid Accent 3" w:semiHidden="0" w:uiPriority="73" w:unhideWhenUsed="0"/>
+    <w:lsdException w:name="Light Shading Accent 4" w:semiHidden="0" w:uiPriority="60" w:unhideWhenUsed="0"/>
+    <w:lsdException w:name="Light List Accent 4" w:semiHidden="0" w:uiPriority="61" w:unhideWhenUsed="0"/>
+    <w:lsdException w:name="Light Grid Accent 4" w:semiHidden="0" w:uiPriority="62" w:unhideWhenUsed="0"/>
+    <w:lsdException w:name="Medium Shading 1 Accent 4" w:semiHidden="0" w:uiPriority="63" w:unhideWhenUsed="0"/>
+    <w:lsdException w:name="Medium Shading 2 Accent 4" w:semiHidden="0" w:uiPriority="64" w:unhideWhenUsed="0"/>
+    <w:lsdException w:name="Medium List 1 Accent 4" w:semiHidden="0" w:uiPriority="65" w:unhideWhenUsed="0"/>
+    <w:lsdException w:name="Medium List 2 Accent 4" w:semiHidden="0" w:uiPriority="66" w:unhideWhenUsed="0"/>
+    <w:lsdException w:name="Medium Grid 1 Accent 4" w:semiHidden="0" w:uiPriority="67" w:unhideWhenUsed="0"/>
+    <w:lsdException w:name="Medium Grid 2 Accent 4" w:semiHidden="0" w:uiPriority="68" w:unhideWhenUsed="0"/>
+    <w:lsdException w:name="Medium Grid 3 Accent 4" w:semiHidden="0" w:uiPriority="69" w:unhideWhenUsed="0"/>
+    <w:lsdException w:name="Dark List Accent 4" w:semiHidden="0" w:uiPriority="70" w:unhideWhenUsed="0"/>
+    <w:lsdException w:name="Colorful Shading Accent 4" w:semiHidden="0" w:uiPriority="71" w:unhideWhenUsed="0"/>
+    <w:lsdException w:name="Colorful List Accent 4" w:semiHidden="0" w:uiPriority="72" w:unhideWhenUsed="0"/>
+    <w:lsdException w:name="Colorful Grid Accent 4" w:semiHidden="0" w:uiPriority="73" w:unhideWhenUsed="0"/>
+    <w:lsdException w:name="Light Shading Accent 5" w:semiHidden="0" w:uiPriority="60" w:unhideWhenUsed="0"/>
+    <w:lsdException w:name="Light List Accent 5" w:semiHidden="0" w:uiPriority="61" w:unhideWhenUsed="0"/>
+    <w:lsdException w:name="Light Grid Accent 5" w:semiHidden="0" w:uiPriority="62" w:unhideWhenUsed="0"/>
+    <w:lsdException w:name="Medium Shading 1 Accent 5" w:semiHidden="0" w:uiPriority="63" w:unhideWhenUsed="0"/>
+    <w:lsdException w:name="Medium Shading 2 Accent 5" w:semiHidden="0" w:uiPriority="64" w:unhideWhenUsed="0"/>
+    <w:lsdException w:name="Medium List 1 Accent 5" w:semiHidden="0" w:uiPriority="65" w:unhideWhenUsed="0"/>
+    <w:lsdException w:name="Medium List 2 Accent 5" w:semiHidden="0" w:uiPriority="66" w:unhideWhenUsed="0"/>
+    <w:lsdException w:name="Medium Grid 1 Accent 5" w:semiHidden="0" w:uiPriority="67" w:unhideWhenUsed="0"/>
+    <w:lsdException w:name="Medium Grid 2 Accent 5" w:semiHidden="0" w:uiPriority="68" w:unhideWhenUsed="0"/>
+    <w:lsdException w:name="Medium Grid 3 Accent 5" w:semiHidden="0" w:uiPriority="69" w:unhideWhenUsed="0"/>
+    <w:lsdException w:name="Dark List Accent 5" w:semiHidden="0" w:uiPriority="70" w:unhideWhenUsed="0"/>
+    <w:lsdException w:name="Colorful Shading Accent 5" w:semiHidden="0" w:uiPriority="71" w:unhideWhenUsed="0"/>
+    <w:lsdException w:name="Colorful List Accent 5" w:semiHidden="0" w:uiPriority="72" w:unhideWhenUsed="0"/>
+    <w:lsdException w:name="Colorful Grid Accent 5" w:semiHidden="0" w:uiPriority="73" w:unhideWhenUsed="0"/>
+    <w:lsdException w:name="Light Shading Accent 6" w:semiHidden="0" w:uiPriority="60" w:unhideWhenUsed="0"/>
+    <w:lsdException w:name="Light List Accent 6" w:semiHidden="0" w:uiPriority="61" w:unhideWhenUsed="0"/>
+    <w:lsdException w:name="Light Grid Accent 6" w:semiHidden="0" w:uiPriority="62" w:unhideWhenUsed="0"/>
+    <w:lsdException w:name="Medium Shading 1 Accent 6" w:semiHidden="0" w:uiPriority="63" w:unhideWhenUsed="0"/>
+    <w:lsdException w:name="Medium Shading 2 Accent 6" w:semiHidden="0" w:uiPriority="64" w:unhideWhenUsed="0"/>
+    <w:lsdException w:name="Medium List 1 Accent 6" w:semiHidden="0" w:uiPriority="65" w:unhideWhenUsed="0"/>
+    <w:lsdException w:name="Medium List 2 Accent 6" w:semiHidden="0" w:uiPriority="66" w:unhideWhenUsed="0"/>
+    <w:lsdException w:name="Medium Grid 1 Accent 6" w:semiHidden="0" w:uiPriority="67" w:unhideWhenUsed="0"/>
+    <w:lsdException w:name="Medium Grid 2 Accent 6" w:semiHidden="0" w:uiPriority="68" w:unhideWhenUsed="0"/>
+    <w:lsdException w:name="Medium Grid 3 Accent 6" w:semiHidden="0" w:uiPriority="69" w:unhideWhenUsed="0"/>
+    <w:lsdException w:name="Dark List Accent 6" w:semiHidden="0" w:uiPriority="70" w:unhideWhenUsed="0"/>
+    <w:lsdException w:name="Colorful Shading Accent 6" w:semiHidden="0" w:uiPriority="71" w:unhideWhenUsed="0"/>
+    <w:lsdException w:name="Colorful List Accent 6" w:semiHidden="0" w:uiPriority="72" w:unhideWhenUsed="0"/>
+    <w:lsdException w:name="Colorful Grid Accent 6" w:semiHidden="0" w:uiPriority="73" w:unhideWhenUsed="0"/>
+    <w:lsdException w:name="Subtle Emphasis" w:semiHidden="0" w:uiPriority="19" w:unhideWhenUsed="0" w:qFormat="1"/>
+    <w:lsdException w:name="Intense Emphasis" w:semiHidden="0" w:uiPriority="21" w:unhideWhenUsed="0" w:qFormat="1"/>
+    <w:lsdException w:name="Subtle Reference" w:semiHidden="0" w:uiPriority="31" w:unhideWhenUsed="0" w:qFormat="1"/>
+    <w:lsdException w:name="Intense Reference" w:semiHidden="0" w:uiPriority="32" w:unhideWhenUsed="0" w:qFormat="1"/>
+    <w:lsdException w:name="Book Title" w:semiHidden="0" w:uiPriority="33" w:unhideWhenUsed="0" w:qFormat="1"/>
+    <w:lsdException w:name="Bibliography" w:uiPriority="37"/>
+    <w:lsdException w:name="TOC Heading" w:uiPriority="39" w:qFormat="1"/>
   </w:latentStyles>
   <w:style w:type="paragraph" w:default="1" w:styleId="a">
     <w:name w:val="Normal"/>
@@ -2710,6 +2560,678 @@
       <w:color w:val="44546A" w:themeColor="text2"/>
       <w:sz w:val="18"/>
       <w:szCs w:val="18"/>
+    </w:rPr>
+  </w:style>
+  <w:style w:type="character" w:styleId="af1">
+    <w:name w:val="annotation reference"/>
+    <w:basedOn w:val="a0"/>
+    <w:uiPriority w:val="99"/>
+    <w:semiHidden/>
+    <w:unhideWhenUsed/>
+    <w:rsid w:val="002959E5"/>
+    <w:rPr>
+      <w:sz w:val="16"/>
+      <w:szCs w:val="16"/>
+    </w:rPr>
+  </w:style>
+  <w:style w:type="paragraph" w:styleId="af2">
+    <w:name w:val="annotation text"/>
+    <w:basedOn w:val="a"/>
+    <w:link w:val="af3"/>
+    <w:uiPriority w:val="99"/>
+    <w:semiHidden/>
+    <w:unhideWhenUsed/>
+    <w:rsid w:val="002959E5"/>
+    <w:pPr>
+      <w:spacing w:line="240" w:lineRule="auto"/>
+    </w:pPr>
+    <w:rPr>
+      <w:sz w:val="20"/>
+      <w:szCs w:val="20"/>
+    </w:rPr>
+  </w:style>
+  <w:style w:type="character" w:customStyle="1" w:styleId="af3">
+    <w:name w:val="Текст примечания Знак"/>
+    <w:basedOn w:val="a0"/>
+    <w:link w:val="af2"/>
+    <w:uiPriority w:val="99"/>
+    <w:semiHidden/>
+    <w:rsid w:val="002959E5"/>
+    <w:rPr>
+      <w:rFonts w:ascii="Times New Roman" w:hAnsi="Times New Roman" w:cs="Times New Roman"/>
+      <w:sz w:val="20"/>
+      <w:szCs w:val="20"/>
+    </w:rPr>
+  </w:style>
+  <w:style w:type="paragraph" w:styleId="af4">
+    <w:name w:val="annotation subject"/>
+    <w:basedOn w:val="af2"/>
+    <w:next w:val="af2"/>
+    <w:link w:val="af5"/>
+    <w:uiPriority w:val="99"/>
+    <w:semiHidden/>
+    <w:unhideWhenUsed/>
+    <w:rsid w:val="002959E5"/>
+    <w:rPr>
+      <w:b/>
+      <w:bCs/>
+    </w:rPr>
+  </w:style>
+  <w:style w:type="character" w:customStyle="1" w:styleId="af5">
+    <w:name w:val="Тема примечания Знак"/>
+    <w:basedOn w:val="af3"/>
+    <w:link w:val="af4"/>
+    <w:uiPriority w:val="99"/>
+    <w:semiHidden/>
+    <w:rsid w:val="002959E5"/>
+    <w:rPr>
+      <w:rFonts w:ascii="Times New Roman" w:hAnsi="Times New Roman" w:cs="Times New Roman"/>
+      <w:b/>
+      <w:bCs/>
+      <w:sz w:val="20"/>
+      <w:szCs w:val="20"/>
+    </w:rPr>
+  </w:style>
+</w:styles>
+</file>
+
+<file path=word/stylesWithEffects.xml><?xml version="1.0" encoding="utf-8"?>
+<w:styles xmlns:wpc="http://schemas.microsoft.com/office/word/2010/wordprocessingCanvas" xmlns:mc="http://schemas.openxmlformats.org/markup-compatibility/2006" xmlns:o="urn:schemas-microsoft-com:office:office" xmlns:r="http://schemas.openxmlformats.org/officeDocument/2006/relationships" xmlns:m="http://schemas.openxmlformats.org/officeDocument/2006/math" xmlns:v="urn:schemas-microsoft-com:vml" xmlns:wp14="http://schemas.microsoft.com/office/word/2010/wordprocessingDrawing" xmlns:wp="http://schemas.openxmlformats.org/drawingml/2006/wordprocessingDrawing" xmlns:w10="urn:schemas-microsoft-com:office:word" xmlns:w="http://schemas.openxmlformats.org/wordprocessingml/2006/main" xmlns:w14="http://schemas.microsoft.com/office/word/2010/wordml" xmlns:wpg="http://schemas.microsoft.com/office/word/2010/wordprocessingGroup" xmlns:wpi="http://schemas.microsoft.com/office/word/2010/wordprocessingInk" xmlns:wne="http://schemas.microsoft.com/office/word/2006/wordml" xmlns:wps="http://schemas.microsoft.com/office/word/2010/wordprocessingShape" mc:Ignorable="w14 wp14">
+  <w:docDefaults>
+    <w:rPrDefault>
+      <w:rPr>
+        <w:rFonts w:asciiTheme="minorHAnsi" w:eastAsia="Calibri" w:hAnsiTheme="minorHAnsi" w:cstheme="minorBidi"/>
+        <w:sz w:val="22"/>
+        <w:szCs w:val="22"/>
+        <w:lang w:val="ru-RU" w:eastAsia="en-US" w:bidi="ar-SA"/>
+      </w:rPr>
+    </w:rPrDefault>
+    <w:pPrDefault>
+      <w:pPr>
+        <w:spacing w:after="160" w:line="259" w:lineRule="auto"/>
+      </w:pPr>
+    </w:pPrDefault>
+  </w:docDefaults>
+  <w:latentStyles w:defLockedState="0" w:defUIPriority="99" w:defSemiHidden="1" w:defUnhideWhenUsed="1" w:defQFormat="0" w:count="267">
+    <w:lsdException w:name="Normal" w:semiHidden="0" w:uiPriority="0" w:unhideWhenUsed="0" w:qFormat="1"/>
+    <w:lsdException w:name="heading 1" w:semiHidden="0" w:uiPriority="9" w:unhideWhenUsed="0" w:qFormat="1"/>
+    <w:lsdException w:name="heading 2" w:uiPriority="9" w:qFormat="1"/>
+    <w:lsdException w:name="heading 3" w:uiPriority="9" w:qFormat="1"/>
+    <w:lsdException w:name="heading 4" w:uiPriority="9" w:qFormat="1"/>
+    <w:lsdException w:name="heading 5" w:uiPriority="9" w:qFormat="1"/>
+    <w:lsdException w:name="heading 6" w:uiPriority="9" w:qFormat="1"/>
+    <w:lsdException w:name="heading 7" w:uiPriority="9" w:qFormat="1"/>
+    <w:lsdException w:name="heading 8" w:uiPriority="9" w:qFormat="1"/>
+    <w:lsdException w:name="heading 9" w:uiPriority="9" w:qFormat="1"/>
+    <w:lsdException w:name="toc 1" w:uiPriority="39"/>
+    <w:lsdException w:name="toc 2" w:uiPriority="39"/>
+    <w:lsdException w:name="toc 3" w:uiPriority="39"/>
+    <w:lsdException w:name="toc 4" w:uiPriority="39"/>
+    <w:lsdException w:name="toc 5" w:uiPriority="39"/>
+    <w:lsdException w:name="toc 6" w:uiPriority="39"/>
+    <w:lsdException w:name="toc 7" w:uiPriority="39"/>
+    <w:lsdException w:name="toc 8" w:uiPriority="39"/>
+    <w:lsdException w:name="toc 9" w:uiPriority="39"/>
+    <w:lsdException w:name="caption" w:uiPriority="35" w:qFormat="1"/>
+    <w:lsdException w:name="Title" w:semiHidden="0" w:uiPriority="10" w:unhideWhenUsed="0" w:qFormat="1"/>
+    <w:lsdException w:name="Default Paragraph Font" w:uiPriority="1"/>
+    <w:lsdException w:name="Subtitle" w:semiHidden="0" w:uiPriority="11" w:unhideWhenUsed="0" w:qFormat="1"/>
+    <w:lsdException w:name="Strong" w:semiHidden="0" w:uiPriority="22" w:unhideWhenUsed="0" w:qFormat="1"/>
+    <w:lsdException w:name="Emphasis" w:semiHidden="0" w:uiPriority="20" w:unhideWhenUsed="0" w:qFormat="1"/>
+    <w:lsdException w:name="Table Grid" w:semiHidden="0" w:uiPriority="39" w:unhideWhenUsed="0"/>
+    <w:lsdException w:name="Placeholder Text" w:unhideWhenUsed="0"/>
+    <w:lsdException w:name="No Spacing" w:semiHidden="0" w:uiPriority="1" w:unhideWhenUsed="0" w:qFormat="1"/>
+    <w:lsdException w:name="Light Shading" w:semiHidden="0" w:uiPriority="60" w:unhideWhenUsed="0"/>
+    <w:lsdException w:name="Light List" w:semiHidden="0" w:uiPriority="61" w:unhideWhenUsed="0"/>
+    <w:lsdException w:name="Light Grid" w:semiHidden="0" w:uiPriority="62" w:unhideWhenUsed="0"/>
+    <w:lsdException w:name="Medium Shading 1" w:semiHidden="0" w:uiPriority="63" w:unhideWhenUsed="0"/>
+    <w:lsdException w:name="Medium Shading 2" w:semiHidden="0" w:uiPriority="64" w:unhideWhenUsed="0"/>
+    <w:lsdException w:name="Medium List 1" w:semiHidden="0" w:uiPriority="65" w:unhideWhenUsed="0"/>
+    <w:lsdException w:name="Medium List 2" w:semiHidden="0" w:uiPriority="66" w:unhideWhenUsed="0"/>
+    <w:lsdException w:name="Medium Grid 1" w:semiHidden="0" w:uiPriority="67" w:unhideWhenUsed="0"/>
+    <w:lsdException w:name="Medium Grid 2" w:semiHidden="0" w:uiPriority="68" w:unhideWhenUsed="0"/>
+    <w:lsdException w:name="Medium Grid 3" w:semiHidden="0" w:uiPriority="69" w:unhideWhenUsed="0"/>
+    <w:lsdException w:name="Dark List" w:semiHidden="0" w:uiPriority="70" w:unhideWhenUsed="0"/>
+    <w:lsdException w:name="Colorful Shading" w:semiHidden="0" w:uiPriority="71" w:unhideWhenUsed="0"/>
+    <w:lsdException w:name="Colorful List" w:semiHidden="0" w:uiPriority="72" w:unhideWhenUsed="0"/>
+    <w:lsdException w:name="Colorful Grid" w:semiHidden="0" w:uiPriority="73" w:unhideWhenUsed="0"/>
+    <w:lsdException w:name="Light Shading Accent 1" w:semiHidden="0" w:uiPriority="60" w:unhideWhenUsed="0"/>
+    <w:lsdException w:name="Light List Accent 1" w:semiHidden="0" w:uiPriority="61" w:unhideWhenUsed="0"/>
+    <w:lsdException w:name="Light Grid Accent 1" w:semiHidden="0" w:uiPriority="62" w:unhideWhenUsed="0"/>
+    <w:lsdException w:name="Medium Shading 1 Accent 1" w:semiHidden="0" w:uiPriority="63" w:unhideWhenUsed="0"/>
+    <w:lsdException w:name="Medium Shading 2 Accent 1" w:semiHidden="0" w:uiPriority="64" w:unhideWhenUsed="0"/>
+    <w:lsdException w:name="Medium List 1 Accent 1" w:semiHidden="0" w:uiPriority="65" w:unhideWhenUsed="0"/>
+    <w:lsdException w:name="Revision" w:unhideWhenUsed="0"/>
+    <w:lsdException w:name="List Paragraph" w:semiHidden="0" w:uiPriority="34" w:unhideWhenUsed="0" w:qFormat="1"/>
+    <w:lsdException w:name="Quote" w:semiHidden="0" w:uiPriority="29" w:unhideWhenUsed="0" w:qFormat="1"/>
+    <w:lsdException w:name="Intense Quote" w:semiHidden="0" w:uiPriority="30" w:unhideWhenUsed="0" w:qFormat="1"/>
+    <w:lsdException w:name="Medium List 2 Accent 1" w:semiHidden="0" w:uiPriority="66" w:unhideWhenUsed="0"/>
+    <w:lsdException w:name="Medium Grid 1 Accent 1" w:semiHidden="0" w:uiPriority="67" w:unhideWhenUsed="0"/>
+    <w:lsdException w:name="Medium Grid 2 Accent 1" w:semiHidden="0" w:uiPriority="68" w:unhideWhenUsed="0"/>
+    <w:lsdException w:name="Medium Grid 3 Accent 1" w:semiHidden="0" w:uiPriority="69" w:unhideWhenUsed="0"/>
+    <w:lsdException w:name="Dark List Accent 1" w:semiHidden="0" w:uiPriority="70" w:unhideWhenUsed="0"/>
+    <w:lsdException w:name="Colorful Shading Accent 1" w:semiHidden="0" w:uiPriority="71" w:unhideWhenUsed="0"/>
+    <w:lsdException w:name="Colorful List Accent 1" w:semiHidden="0" w:uiPriority="72" w:unhideWhenUsed="0"/>
+    <w:lsdException w:name="Colorful Grid Accent 1" w:semiHidden="0" w:uiPriority="73" w:unhideWhenUsed="0"/>
+    <w:lsdException w:name="Light Shading Accent 2" w:semiHidden="0" w:uiPriority="60" w:unhideWhenUsed="0"/>
+    <w:lsdException w:name="Light List Accent 2" w:semiHidden="0" w:uiPriority="61" w:unhideWhenUsed="0"/>
+    <w:lsdException w:name="Light Grid Accent 2" w:semiHidden="0" w:uiPriority="62" w:unhideWhenUsed="0"/>
+    <w:lsdException w:name="Medium Shading 1 Accent 2" w:semiHidden="0" w:uiPriority="63" w:unhideWhenUsed="0"/>
+    <w:lsdException w:name="Medium Shading 2 Accent 2" w:semiHidden="0" w:uiPriority="64" w:unhideWhenUsed="0"/>
+    <w:lsdException w:name="Medium List 1 Accent 2" w:semiHidden="0" w:uiPriority="65" w:unhideWhenUsed="0"/>
+    <w:lsdException w:name="Medium List 2 Accent 2" w:semiHidden="0" w:uiPriority="66" w:unhideWhenUsed="0"/>
+    <w:lsdException w:name="Medium Grid 1 Accent 2" w:semiHidden="0" w:uiPriority="67" w:unhideWhenUsed="0"/>
+    <w:lsdException w:name="Medium Grid 2 Accent 2" w:semiHidden="0" w:uiPriority="68" w:unhideWhenUsed="0"/>
+    <w:lsdException w:name="Medium Grid 3 Accent 2" w:semiHidden="0" w:uiPriority="69" w:unhideWhenUsed="0"/>
+    <w:lsdException w:name="Dark List Accent 2" w:semiHidden="0" w:uiPriority="70" w:unhideWhenUsed="0"/>
+    <w:lsdException w:name="Colorful Shading Accent 2" w:semiHidden="0" w:uiPriority="71" w:unhideWhenUsed="0"/>
+    <w:lsdException w:name="Colorful List Accent 2" w:semiHidden="0" w:uiPriority="72" w:unhideWhenUsed="0"/>
+    <w:lsdException w:name="Colorful Grid Accent 2" w:semiHidden="0" w:uiPriority="73" w:unhideWhenUsed="0"/>
+    <w:lsdException w:name="Light Shading Accent 3" w:semiHidden="0" w:uiPriority="60" w:unhideWhenUsed="0"/>
+    <w:lsdException w:name="Light List Accent 3" w:semiHidden="0" w:uiPriority="61" w:unhideWhenUsed="0"/>
+    <w:lsdException w:name="Light Grid Accent 3" w:semiHidden="0" w:uiPriority="62" w:unhideWhenUsed="0"/>
+    <w:lsdException w:name="Medium Shading 1 Accent 3" w:semiHidden="0" w:uiPriority="63" w:unhideWhenUsed="0"/>
+    <w:lsdException w:name="Medium Shading 2 Accent 3" w:semiHidden="0" w:uiPriority="64" w:unhideWhenUsed="0"/>
+    <w:lsdException w:name="Medium List 1 Accent 3" w:semiHidden="0" w:uiPriority="65" w:unhideWhenUsed="0"/>
+    <w:lsdException w:name="Medium List 2 Accent 3" w:semiHidden="0" w:uiPriority="66" w:unhideWhenUsed="0"/>
+    <w:lsdException w:name="Medium Grid 1 Accent 3" w:semiHidden="0" w:uiPriority="67" w:unhideWhenUsed="0"/>
+    <w:lsdException w:name="Medium Grid 2 Accent 3" w:semiHidden="0" w:uiPriority="68" w:unhideWhenUsed="0"/>
+    <w:lsdException w:name="Medium Grid 3 Accent 3" w:semiHidden="0" w:uiPriority="69" w:unhideWhenUsed="0"/>
+    <w:lsdException w:name="Dark List Accent 3" w:semiHidden="0" w:uiPriority="70" w:unhideWhenUsed="0"/>
+    <w:lsdException w:name="Colorful Shading Accent 3" w:semiHidden="0" w:uiPriority="71" w:unhideWhenUsed="0"/>
+    <w:lsdException w:name="Colorful List Accent 3" w:semiHidden="0" w:uiPriority="72" w:unhideWhenUsed="0"/>
+    <w:lsdException w:name="Colorful Grid Accent 3" w:semiHidden="0" w:uiPriority="73" w:unhideWhenUsed="0"/>
+    <w:lsdException w:name="Light Shading Accent 4" w:semiHidden="0" w:uiPriority="60" w:unhideWhenUsed="0"/>
+    <w:lsdException w:name="Light List Accent 4" w:semiHidden="0" w:uiPriority="61" w:unhideWhenUsed="0"/>
+    <w:lsdException w:name="Light Grid Accent 4" w:semiHidden="0" w:uiPriority="62" w:unhideWhenUsed="0"/>
+    <w:lsdException w:name="Medium Shading 1 Accent 4" w:semiHidden="0" w:uiPriority="63" w:unhideWhenUsed="0"/>
+    <w:lsdException w:name="Medium Shading 2 Accent 4" w:semiHidden="0" w:uiPriority="64" w:unhideWhenUsed="0"/>
+    <w:lsdException w:name="Medium List 1 Accent 4" w:semiHidden="0" w:uiPriority="65" w:unhideWhenUsed="0"/>
+    <w:lsdException w:name="Medium List 2 Accent 4" w:semiHidden="0" w:uiPriority="66" w:unhideWhenUsed="0"/>
+    <w:lsdException w:name="Medium Grid 1 Accent 4" w:semiHidden="0" w:uiPriority="67" w:unhideWhenUsed="0"/>
+    <w:lsdException w:name="Medium Grid 2 Accent 4" w:semiHidden="0" w:uiPriority="68" w:unhideWhenUsed="0"/>
+    <w:lsdException w:name="Medium Grid 3 Accent 4" w:semiHidden="0" w:uiPriority="69" w:unhideWhenUsed="0"/>
+    <w:lsdException w:name="Dark List Accent 4" w:semiHidden="0" w:uiPriority="70" w:unhideWhenUsed="0"/>
+    <w:lsdException w:name="Colorful Shading Accent 4" w:semiHidden="0" w:uiPriority="71" w:unhideWhenUsed="0"/>
+    <w:lsdException w:name="Colorful List Accent 4" w:semiHidden="0" w:uiPriority="72" w:unhideWhenUsed="0"/>
+    <w:lsdException w:name="Colorful Grid Accent 4" w:semiHidden="0" w:uiPriority="73" w:unhideWhenUsed="0"/>
+    <w:lsdException w:name="Light Shading Accent 5" w:semiHidden="0" w:uiPriority="60" w:unhideWhenUsed="0"/>
+    <w:lsdException w:name="Light List Accent 5" w:semiHidden="0" w:uiPriority="61" w:unhideWhenUsed="0"/>
+    <w:lsdException w:name="Light Grid Accent 5" w:semiHidden="0" w:uiPriority="62" w:unhideWhenUsed="0"/>
+    <w:lsdException w:name="Medium Shading 1 Accent 5" w:semiHidden="0" w:uiPriority="63" w:unhideWhenUsed="0"/>
+    <w:lsdException w:name="Medium Shading 2 Accent 5" w:semiHidden="0" w:uiPriority="64" w:unhideWhenUsed="0"/>
+    <w:lsdException w:name="Medium List 1 Accent 5" w:semiHidden="0" w:uiPriority="65" w:unhideWhenUsed="0"/>
+    <w:lsdException w:name="Medium List 2 Accent 5" w:semiHidden="0" w:uiPriority="66" w:unhideWhenUsed="0"/>
+    <w:lsdException w:name="Medium Grid 1 Accent 5" w:semiHidden="0" w:uiPriority="67" w:unhideWhenUsed="0"/>
+    <w:lsdException w:name="Medium Grid 2 Accent 5" w:semiHidden="0" w:uiPriority="68" w:unhideWhenUsed="0"/>
+    <w:lsdException w:name="Medium Grid 3 Accent 5" w:semiHidden="0" w:uiPriority="69" w:unhideWhenUsed="0"/>
+    <w:lsdException w:name="Dark List Accent 5" w:semiHidden="0" w:uiPriority="70" w:unhideWhenUsed="0"/>
+    <w:lsdException w:name="Colorful Shading Accent 5" w:semiHidden="0" w:uiPriority="71" w:unhideWhenUsed="0"/>
+    <w:lsdException w:name="Colorful List Accent 5" w:semiHidden="0" w:uiPriority="72" w:unhideWhenUsed="0"/>
+    <w:lsdException w:name="Colorful Grid Accent 5" w:semiHidden="0" w:uiPriority="73" w:unhideWhenUsed="0"/>
+    <w:lsdException w:name="Light Shading Accent 6" w:semiHidden="0" w:uiPriority="60" w:unhideWhenUsed="0"/>
+    <w:lsdException w:name="Light List Accent 6" w:semiHidden="0" w:uiPriority="61" w:unhideWhenUsed="0"/>
+    <w:lsdException w:name="Light Grid Accent 6" w:semiHidden="0" w:uiPriority="62" w:unhideWhenUsed="0"/>
+    <w:lsdException w:name="Medium Shading 1 Accent 6" w:semiHidden="0" w:uiPriority="63" w:unhideWhenUsed="0"/>
+    <w:lsdException w:name="Medium Shading 2 Accent 6" w:semiHidden="0" w:uiPriority="64" w:unhideWhenUsed="0"/>
+    <w:lsdException w:name="Medium List 1 Accent 6" w:semiHidden="0" w:uiPriority="65" w:unhideWhenUsed="0"/>
+    <w:lsdException w:name="Medium List 2 Accent 6" w:semiHidden="0" w:uiPriority="66" w:unhideWhenUsed="0"/>
+    <w:lsdException w:name="Medium Grid 1 Accent 6" w:semiHidden="0" w:uiPriority="67" w:unhideWhenUsed="0"/>
+    <w:lsdException w:name="Medium Grid 2 Accent 6" w:semiHidden="0" w:uiPriority="68" w:unhideWhenUsed="0"/>
+    <w:lsdException w:name="Medium Grid 3 Accent 6" w:semiHidden="0" w:uiPriority="69" w:unhideWhenUsed="0"/>
+    <w:lsdException w:name="Dark List Accent 6" w:semiHidden="0" w:uiPriority="70" w:unhideWhenUsed="0"/>
+    <w:lsdException w:name="Colorful Shading Accent 6" w:semiHidden="0" w:uiPriority="71" w:unhideWhenUsed="0"/>
+    <w:lsdException w:name="Colorful List Accent 6" w:semiHidden="0" w:uiPriority="72" w:unhideWhenUsed="0"/>
+    <w:lsdException w:name="Colorful Grid Accent 6" w:semiHidden="0" w:uiPriority="73" w:unhideWhenUsed="0"/>
+    <w:lsdException w:name="Subtle Emphasis" w:semiHidden="0" w:uiPriority="19" w:unhideWhenUsed="0" w:qFormat="1"/>
+    <w:lsdException w:name="Intense Emphasis" w:semiHidden="0" w:uiPriority="21" w:unhideWhenUsed="0" w:qFormat="1"/>
+    <w:lsdException w:name="Subtle Reference" w:semiHidden="0" w:uiPriority="31" w:unhideWhenUsed="0" w:qFormat="1"/>
+    <w:lsdException w:name="Intense Reference" w:semiHidden="0" w:uiPriority="32" w:unhideWhenUsed="0" w:qFormat="1"/>
+    <w:lsdException w:name="Book Title" w:semiHidden="0" w:uiPriority="33" w:unhideWhenUsed="0" w:qFormat="1"/>
+    <w:lsdException w:name="Bibliography" w:uiPriority="37"/>
+    <w:lsdException w:name="TOC Heading" w:uiPriority="39" w:qFormat="1"/>
+  </w:latentStyles>
+  <w:style w:type="paragraph" w:default="1" w:styleId="a">
+    <w:name w:val="Normal"/>
+    <w:qFormat/>
+    <w:rsid w:val="00B32DD9"/>
+    <w:pPr>
+      <w:spacing w:after="200" w:line="276" w:lineRule="auto"/>
+      <w:jc w:val="both"/>
+    </w:pPr>
+    <w:rPr>
+      <w:rFonts w:ascii="Times New Roman" w:hAnsi="Times New Roman" w:cs="Times New Roman"/>
+      <w:sz w:val="24"/>
+    </w:rPr>
+  </w:style>
+  <w:style w:type="paragraph" w:styleId="1">
+    <w:name w:val="heading 1"/>
+    <w:basedOn w:val="a"/>
+    <w:next w:val="a"/>
+    <w:link w:val="10"/>
+    <w:uiPriority w:val="9"/>
+    <w:qFormat/>
+    <w:rsid w:val="00B32DD9"/>
+    <w:pPr>
+      <w:keepNext/>
+      <w:keepLines/>
+      <w:spacing w:before="240" w:after="0"/>
+      <w:outlineLvl w:val="0"/>
+    </w:pPr>
+    <w:rPr>
+      <w:rFonts w:asciiTheme="majorHAnsi" w:eastAsiaTheme="majorEastAsia" w:hAnsiTheme="majorHAnsi" w:cstheme="majorBidi"/>
+      <w:color w:val="2F5496" w:themeColor="accent1" w:themeShade="BF"/>
+      <w:sz w:val="32"/>
+      <w:szCs w:val="32"/>
+    </w:rPr>
+  </w:style>
+  <w:style w:type="paragraph" w:styleId="2">
+    <w:name w:val="heading 2"/>
+    <w:basedOn w:val="a"/>
+    <w:next w:val="a"/>
+    <w:link w:val="20"/>
+    <w:uiPriority w:val="9"/>
+    <w:unhideWhenUsed/>
+    <w:qFormat/>
+    <w:rsid w:val="00B32DD9"/>
+    <w:pPr>
+      <w:keepNext/>
+      <w:keepLines/>
+      <w:spacing w:before="40" w:after="0"/>
+      <w:outlineLvl w:val="1"/>
+    </w:pPr>
+    <w:rPr>
+      <w:rFonts w:asciiTheme="majorHAnsi" w:eastAsiaTheme="majorEastAsia" w:hAnsiTheme="majorHAnsi" w:cstheme="majorBidi"/>
+      <w:color w:val="2F5496" w:themeColor="accent1" w:themeShade="BF"/>
+      <w:sz w:val="26"/>
+      <w:szCs w:val="26"/>
+    </w:rPr>
+  </w:style>
+  <w:style w:type="paragraph" w:styleId="3">
+    <w:name w:val="heading 3"/>
+    <w:basedOn w:val="a"/>
+    <w:next w:val="a"/>
+    <w:link w:val="30"/>
+    <w:uiPriority w:val="9"/>
+    <w:unhideWhenUsed/>
+    <w:qFormat/>
+    <w:rsid w:val="00152DA7"/>
+    <w:pPr>
+      <w:keepNext/>
+      <w:keepLines/>
+      <w:spacing w:before="40" w:after="0"/>
+      <w:outlineLvl w:val="2"/>
+    </w:pPr>
+    <w:rPr>
+      <w:rFonts w:asciiTheme="majorHAnsi" w:eastAsiaTheme="majorEastAsia" w:hAnsiTheme="majorHAnsi" w:cstheme="majorBidi"/>
+      <w:color w:val="1F3763" w:themeColor="accent1" w:themeShade="7F"/>
+      <w:szCs w:val="24"/>
+    </w:rPr>
+  </w:style>
+  <w:style w:type="paragraph" w:styleId="4">
+    <w:name w:val="heading 4"/>
+    <w:basedOn w:val="a"/>
+    <w:next w:val="a"/>
+    <w:link w:val="40"/>
+    <w:uiPriority w:val="9"/>
+    <w:unhideWhenUsed/>
+    <w:qFormat/>
+    <w:rsid w:val="00CA2A66"/>
+    <w:pPr>
+      <w:keepNext/>
+      <w:keepLines/>
+      <w:spacing w:before="40" w:after="0"/>
+      <w:outlineLvl w:val="3"/>
+    </w:pPr>
+    <w:rPr>
+      <w:rFonts w:asciiTheme="majorHAnsi" w:eastAsiaTheme="majorEastAsia" w:hAnsiTheme="majorHAnsi" w:cstheme="majorBidi"/>
+      <w:i/>
+      <w:iCs/>
+      <w:color w:val="2F5496" w:themeColor="accent1" w:themeShade="BF"/>
+    </w:rPr>
+  </w:style>
+  <w:style w:type="character" w:default="1" w:styleId="a0">
+    <w:name w:val="Default Paragraph Font"/>
+    <w:uiPriority w:val="1"/>
+    <w:semiHidden/>
+    <w:unhideWhenUsed/>
+  </w:style>
+  <w:style w:type="table" w:default="1" w:styleId="a1">
+    <w:name w:val="Normal Table"/>
+    <w:uiPriority w:val="99"/>
+    <w:semiHidden/>
+    <w:unhideWhenUsed/>
+    <w:tblPr>
+      <w:tblInd w:w="0" w:type="dxa"/>
+      <w:tblCellMar>
+        <w:top w:w="0" w:type="dxa"/>
+        <w:left w:w="108" w:type="dxa"/>
+        <w:bottom w:w="0" w:type="dxa"/>
+        <w:right w:w="108" w:type="dxa"/>
+      </w:tblCellMar>
+    </w:tblPr>
+  </w:style>
+  <w:style w:type="numbering" w:default="1" w:styleId="a2">
+    <w:name w:val="No List"/>
+    <w:uiPriority w:val="99"/>
+    <w:semiHidden/>
+    <w:unhideWhenUsed/>
+  </w:style>
+  <w:style w:type="character" w:customStyle="1" w:styleId="10">
+    <w:name w:val="Заголовок 1 Знак"/>
+    <w:basedOn w:val="a0"/>
+    <w:link w:val="1"/>
+    <w:uiPriority w:val="9"/>
+    <w:rsid w:val="00B32DD9"/>
+    <w:rPr>
+      <w:rFonts w:asciiTheme="majorHAnsi" w:eastAsiaTheme="majorEastAsia" w:hAnsiTheme="majorHAnsi" w:cstheme="majorBidi"/>
+      <w:color w:val="2F5496" w:themeColor="accent1" w:themeShade="BF"/>
+      <w:sz w:val="32"/>
+      <w:szCs w:val="32"/>
+    </w:rPr>
+  </w:style>
+  <w:style w:type="character" w:customStyle="1" w:styleId="20">
+    <w:name w:val="Заголовок 2 Знак"/>
+    <w:basedOn w:val="a0"/>
+    <w:link w:val="2"/>
+    <w:uiPriority w:val="9"/>
+    <w:rsid w:val="00B32DD9"/>
+    <w:rPr>
+      <w:rFonts w:asciiTheme="majorHAnsi" w:eastAsiaTheme="majorEastAsia" w:hAnsiTheme="majorHAnsi" w:cstheme="majorBidi"/>
+      <w:color w:val="2F5496" w:themeColor="accent1" w:themeShade="BF"/>
+      <w:sz w:val="26"/>
+      <w:szCs w:val="26"/>
+    </w:rPr>
+  </w:style>
+  <w:style w:type="paragraph" w:styleId="a3">
+    <w:name w:val="header"/>
+    <w:basedOn w:val="a"/>
+    <w:link w:val="a4"/>
+    <w:uiPriority w:val="99"/>
+    <w:unhideWhenUsed/>
+    <w:rsid w:val="00B32DD9"/>
+    <w:pPr>
+      <w:tabs>
+        <w:tab w:val="center" w:pos="4677"/>
+        <w:tab w:val="right" w:pos="9355"/>
+      </w:tabs>
+      <w:spacing w:after="0" w:line="240" w:lineRule="auto"/>
+    </w:pPr>
+  </w:style>
+  <w:style w:type="character" w:customStyle="1" w:styleId="a4">
+    <w:name w:val="Верхний колонтитул Знак"/>
+    <w:basedOn w:val="a0"/>
+    <w:link w:val="a3"/>
+    <w:uiPriority w:val="99"/>
+    <w:rsid w:val="00B32DD9"/>
+    <w:rPr>
+      <w:rFonts w:ascii="Times New Roman" w:hAnsi="Times New Roman" w:cs="Times New Roman"/>
+      <w:sz w:val="24"/>
+    </w:rPr>
+  </w:style>
+  <w:style w:type="paragraph" w:styleId="a5">
+    <w:name w:val="footer"/>
+    <w:basedOn w:val="a"/>
+    <w:link w:val="a6"/>
+    <w:uiPriority w:val="99"/>
+    <w:unhideWhenUsed/>
+    <w:rsid w:val="00B32DD9"/>
+    <w:pPr>
+      <w:tabs>
+        <w:tab w:val="center" w:pos="4677"/>
+        <w:tab w:val="right" w:pos="9355"/>
+      </w:tabs>
+      <w:spacing w:after="0" w:line="240" w:lineRule="auto"/>
+    </w:pPr>
+  </w:style>
+  <w:style w:type="character" w:customStyle="1" w:styleId="a6">
+    <w:name w:val="Нижний колонтитул Знак"/>
+    <w:basedOn w:val="a0"/>
+    <w:link w:val="a5"/>
+    <w:uiPriority w:val="99"/>
+    <w:rsid w:val="00B32DD9"/>
+    <w:rPr>
+      <w:rFonts w:ascii="Times New Roman" w:hAnsi="Times New Roman" w:cs="Times New Roman"/>
+      <w:sz w:val="24"/>
+    </w:rPr>
+  </w:style>
+  <w:style w:type="paragraph" w:styleId="a7">
+    <w:name w:val="footnote text"/>
+    <w:basedOn w:val="a"/>
+    <w:link w:val="a8"/>
+    <w:uiPriority w:val="99"/>
+    <w:semiHidden/>
+    <w:unhideWhenUsed/>
+    <w:rsid w:val="00D82D1E"/>
+    <w:pPr>
+      <w:spacing w:after="0" w:line="240" w:lineRule="auto"/>
+      <w:jc w:val="left"/>
+    </w:pPr>
+    <w:rPr>
+      <w:rFonts w:eastAsiaTheme="minorHAnsi" w:cstheme="minorBidi"/>
+      <w:sz w:val="20"/>
+      <w:szCs w:val="20"/>
+    </w:rPr>
+  </w:style>
+  <w:style w:type="character" w:customStyle="1" w:styleId="a8">
+    <w:name w:val="Текст сноски Знак"/>
+    <w:basedOn w:val="a0"/>
+    <w:link w:val="a7"/>
+    <w:uiPriority w:val="99"/>
+    <w:semiHidden/>
+    <w:rsid w:val="00D82D1E"/>
+    <w:rPr>
+      <w:rFonts w:ascii="Times New Roman" w:eastAsiaTheme="minorHAnsi" w:hAnsi="Times New Roman"/>
+      <w:sz w:val="20"/>
+      <w:szCs w:val="20"/>
+    </w:rPr>
+  </w:style>
+  <w:style w:type="character" w:styleId="a9">
+    <w:name w:val="footnote reference"/>
+    <w:basedOn w:val="a0"/>
+    <w:uiPriority w:val="99"/>
+    <w:semiHidden/>
+    <w:unhideWhenUsed/>
+    <w:rsid w:val="00D82D1E"/>
+    <w:rPr>
+      <w:vertAlign w:val="superscript"/>
+    </w:rPr>
+  </w:style>
+  <w:style w:type="paragraph" w:styleId="aa">
+    <w:name w:val="List Paragraph"/>
+    <w:basedOn w:val="a"/>
+    <w:uiPriority w:val="34"/>
+    <w:qFormat/>
+    <w:rsid w:val="00D82D1E"/>
+    <w:pPr>
+      <w:ind w:left="720"/>
+      <w:contextualSpacing/>
+    </w:pPr>
+  </w:style>
+  <w:style w:type="character" w:styleId="ab">
+    <w:name w:val="Hyperlink"/>
+    <w:basedOn w:val="a0"/>
+    <w:uiPriority w:val="99"/>
+    <w:unhideWhenUsed/>
+    <w:rsid w:val="004C49EB"/>
+    <w:rPr>
+      <w:color w:val="0000FF"/>
+      <w:u w:val="single"/>
+    </w:rPr>
+  </w:style>
+  <w:style w:type="character" w:customStyle="1" w:styleId="30">
+    <w:name w:val="Заголовок 3 Знак"/>
+    <w:basedOn w:val="a0"/>
+    <w:link w:val="3"/>
+    <w:uiPriority w:val="9"/>
+    <w:rsid w:val="00152DA7"/>
+    <w:rPr>
+      <w:rFonts w:asciiTheme="majorHAnsi" w:eastAsiaTheme="majorEastAsia" w:hAnsiTheme="majorHAnsi" w:cstheme="majorBidi"/>
+      <w:color w:val="1F3763" w:themeColor="accent1" w:themeShade="7F"/>
+      <w:sz w:val="24"/>
+      <w:szCs w:val="24"/>
+    </w:rPr>
+  </w:style>
+  <w:style w:type="character" w:customStyle="1" w:styleId="40">
+    <w:name w:val="Заголовок 4 Знак"/>
+    <w:basedOn w:val="a0"/>
+    <w:link w:val="4"/>
+    <w:uiPriority w:val="9"/>
+    <w:rsid w:val="00CA2A66"/>
+    <w:rPr>
+      <w:rFonts w:asciiTheme="majorHAnsi" w:eastAsiaTheme="majorEastAsia" w:hAnsiTheme="majorHAnsi" w:cstheme="majorBidi"/>
+      <w:i/>
+      <w:iCs/>
+      <w:color w:val="2F5496" w:themeColor="accent1" w:themeShade="BF"/>
+      <w:sz w:val="24"/>
+    </w:rPr>
+  </w:style>
+  <w:style w:type="character" w:styleId="ac">
+    <w:name w:val="Placeholder Text"/>
+    <w:basedOn w:val="a0"/>
+    <w:uiPriority w:val="99"/>
+    <w:semiHidden/>
+    <w:rsid w:val="00B10CFE"/>
+    <w:rPr>
+      <w:color w:val="808080"/>
+    </w:rPr>
+  </w:style>
+  <w:style w:type="table" w:styleId="ad">
+    <w:name w:val="Table Grid"/>
+    <w:basedOn w:val="a1"/>
+    <w:uiPriority w:val="39"/>
+    <w:rsid w:val="00862FA1"/>
+    <w:pPr>
+      <w:spacing w:after="0" w:line="240" w:lineRule="auto"/>
+    </w:pPr>
+    <w:tblPr>
+      <w:tblBorders>
+        <w:top w:val="single" w:sz="4" w:space="0" w:color="auto"/>
+        <w:left w:val="single" w:sz="4" w:space="0" w:color="auto"/>
+        <w:bottom w:val="single" w:sz="4" w:space="0" w:color="auto"/>
+        <w:right w:val="single" w:sz="4" w:space="0" w:color="auto"/>
+        <w:insideH w:val="single" w:sz="4" w:space="0" w:color="auto"/>
+        <w:insideV w:val="single" w:sz="4" w:space="0" w:color="auto"/>
+      </w:tblBorders>
+    </w:tblPr>
+  </w:style>
+  <w:style w:type="paragraph" w:styleId="ae">
+    <w:name w:val="Balloon Text"/>
+    <w:basedOn w:val="a"/>
+    <w:link w:val="af"/>
+    <w:uiPriority w:val="99"/>
+    <w:semiHidden/>
+    <w:unhideWhenUsed/>
+    <w:rsid w:val="00FD5739"/>
+    <w:pPr>
+      <w:spacing w:after="0" w:line="240" w:lineRule="auto"/>
+    </w:pPr>
+    <w:rPr>
+      <w:rFonts w:ascii="Segoe UI" w:hAnsi="Segoe UI" w:cs="Segoe UI"/>
+      <w:sz w:val="18"/>
+      <w:szCs w:val="18"/>
+    </w:rPr>
+  </w:style>
+  <w:style w:type="character" w:customStyle="1" w:styleId="af">
+    <w:name w:val="Текст выноски Знак"/>
+    <w:basedOn w:val="a0"/>
+    <w:link w:val="ae"/>
+    <w:uiPriority w:val="99"/>
+    <w:semiHidden/>
+    <w:rsid w:val="00FD5739"/>
+    <w:rPr>
+      <w:rFonts w:ascii="Segoe UI" w:hAnsi="Segoe UI" w:cs="Segoe UI"/>
+      <w:sz w:val="18"/>
+      <w:szCs w:val="18"/>
+    </w:rPr>
+  </w:style>
+  <w:style w:type="paragraph" w:styleId="af0">
+    <w:name w:val="caption"/>
+    <w:basedOn w:val="a"/>
+    <w:next w:val="a"/>
+    <w:uiPriority w:val="35"/>
+    <w:unhideWhenUsed/>
+    <w:qFormat/>
+    <w:rsid w:val="006C00C5"/>
+    <w:pPr>
+      <w:spacing w:line="240" w:lineRule="auto"/>
+    </w:pPr>
+    <w:rPr>
+      <w:i/>
+      <w:iCs/>
+      <w:color w:val="44546A" w:themeColor="text2"/>
+      <w:sz w:val="18"/>
+      <w:szCs w:val="18"/>
+    </w:rPr>
+  </w:style>
+  <w:style w:type="character" w:styleId="af1">
+    <w:name w:val="annotation reference"/>
+    <w:basedOn w:val="a0"/>
+    <w:uiPriority w:val="99"/>
+    <w:semiHidden/>
+    <w:unhideWhenUsed/>
+    <w:rsid w:val="002959E5"/>
+    <w:rPr>
+      <w:sz w:val="16"/>
+      <w:szCs w:val="16"/>
+    </w:rPr>
+  </w:style>
+  <w:style w:type="paragraph" w:styleId="af2">
+    <w:name w:val="annotation text"/>
+    <w:basedOn w:val="a"/>
+    <w:link w:val="af3"/>
+    <w:uiPriority w:val="99"/>
+    <w:semiHidden/>
+    <w:unhideWhenUsed/>
+    <w:rsid w:val="002959E5"/>
+    <w:pPr>
+      <w:spacing w:line="240" w:lineRule="auto"/>
+    </w:pPr>
+    <w:rPr>
+      <w:sz w:val="20"/>
+      <w:szCs w:val="20"/>
+    </w:rPr>
+  </w:style>
+  <w:style w:type="character" w:customStyle="1" w:styleId="af3">
+    <w:name w:val="Текст примечания Знак"/>
+    <w:basedOn w:val="a0"/>
+    <w:link w:val="af2"/>
+    <w:uiPriority w:val="99"/>
+    <w:semiHidden/>
+    <w:rsid w:val="002959E5"/>
+    <w:rPr>
+      <w:rFonts w:ascii="Times New Roman" w:hAnsi="Times New Roman" w:cs="Times New Roman"/>
+      <w:sz w:val="20"/>
+      <w:szCs w:val="20"/>
+    </w:rPr>
+  </w:style>
+  <w:style w:type="paragraph" w:styleId="af4">
+    <w:name w:val="annotation subject"/>
+    <w:basedOn w:val="af2"/>
+    <w:next w:val="af2"/>
+    <w:link w:val="af5"/>
+    <w:uiPriority w:val="99"/>
+    <w:semiHidden/>
+    <w:unhideWhenUsed/>
+    <w:rsid w:val="002959E5"/>
+    <w:rPr>
+      <w:b/>
+      <w:bCs/>
+    </w:rPr>
+  </w:style>
+  <w:style w:type="character" w:customStyle="1" w:styleId="af5">
+    <w:name w:val="Тема примечания Знак"/>
+    <w:basedOn w:val="af3"/>
+    <w:link w:val="af4"/>
+    <w:uiPriority w:val="99"/>
+    <w:semiHidden/>
+    <w:rsid w:val="002959E5"/>
+    <w:rPr>
+      <w:rFonts w:ascii="Times New Roman" w:hAnsi="Times New Roman" w:cs="Times New Roman"/>
+      <w:b/>
+      <w:bCs/>
+      <w:sz w:val="20"/>
+      <w:szCs w:val="20"/>
     </w:rPr>
   </w:style>
 </w:styles>
@@ -3004,7 +3526,7 @@
   <a:extraClrSchemeLst/>
   <a:extLst>
     <a:ext uri="{05A4C25C-085E-4340-85A3-A5531E510DB2}">
-      <thm15:themeFamily xmlns:thm15="http://schemas.microsoft.com/office/thememl/2012/main" name="Office Theme" id="{62F939B6-93AF-4DB8-9C6B-D6C7DFDC589F}" vid="{4A3C46E8-61CC-4603-A589-7422A47A8E4A}"/>
+      <thm15:themeFamily xmlns:thm15="http://schemas.microsoft.com/office/thememl/2012/main" xmlns="" name="Office Theme" id="{62F939B6-93AF-4DB8-9C6B-D6C7DFDC589F}" vid="{4A3C46E8-61CC-4603-A589-7422A47A8E4A}"/>
     </a:ext>
   </a:extLst>
 </a:theme>
@@ -3015,7 +3537,7 @@
 </file>
 
 <file path=customXml/itemProps1.xml><?xml version="1.0" encoding="utf-8"?>
-<ds:datastoreItem xmlns:ds="http://schemas.openxmlformats.org/officeDocument/2006/customXml" ds:itemID="{EB533077-2B75-47F7-AF8F-5653B1F4D235}">
+<ds:datastoreItem xmlns:ds="http://schemas.openxmlformats.org/officeDocument/2006/customXml" ds:itemID="{99C460E3-E8DA-44E0-A048-E08DA5A77DC1}">
   <ds:schemaRefs>
     <ds:schemaRef ds:uri="http://schemas.openxmlformats.org/officeDocument/2006/bibliography"/>
   </ds:schemaRefs>

</xml_diff>